<commit_message>
-> add api get user -> add api user change profile -> add api user change profile picture
</commit_message>
<xml_diff>
--- a/noted/Api E-Commerce.docx
+++ b/noted/Api E-Commerce.docx
@@ -7,8 +7,13 @@
         <w:pStyle w:val="Heading1"/>
         <w:jc w:val="center"/>
       </w:pPr>
-      <w:r>
-        <w:t>Api E-Commerce</w:t>
+      <w:proofErr w:type="spellStart"/>
+      <w:r>
+        <w:t>Api</w:t>
+      </w:r>
+      <w:proofErr w:type="spellEnd"/>
+      <w:r>
+        <w:t xml:space="preserve"> E-Commerce</w:t>
       </w:r>
     </w:p>
     <w:p/>
@@ -25,21 +30,142 @@
           <w:sz w:val="24"/>
           <w:szCs w:val="24"/>
         </w:rPr>
-        <w:t xml:space="preserve"> Buat api dan tampilan CMS untuk admin</w:t>
-      </w:r>
-      <w:r>
-        <w:rPr>
-          <w:sz w:val="24"/>
-          <w:szCs w:val="24"/>
-        </w:rPr>
-        <w:t xml:space="preserve"> saja </w:t>
-      </w:r>
-      <w:r>
-        <w:rPr>
-          <w:sz w:val="24"/>
-          <w:szCs w:val="24"/>
-        </w:rPr>
-        <w:t>dengan ketentuan sebagai berikut:</w:t>
+        <w:t xml:space="preserve"> Buat </w:t>
+      </w:r>
+      <w:proofErr w:type="spellStart"/>
+      <w:r>
+        <w:rPr>
+          <w:sz w:val="24"/>
+          <w:szCs w:val="24"/>
+        </w:rPr>
+        <w:t>api</w:t>
+      </w:r>
+      <w:proofErr w:type="spellEnd"/>
+      <w:r>
+        <w:rPr>
+          <w:sz w:val="24"/>
+          <w:szCs w:val="24"/>
+        </w:rPr>
+        <w:t xml:space="preserve"> dan </w:t>
+      </w:r>
+      <w:proofErr w:type="spellStart"/>
+      <w:r>
+        <w:rPr>
+          <w:sz w:val="24"/>
+          <w:szCs w:val="24"/>
+        </w:rPr>
+        <w:t>tampilan</w:t>
+      </w:r>
+      <w:proofErr w:type="spellEnd"/>
+      <w:r>
+        <w:rPr>
+          <w:sz w:val="24"/>
+          <w:szCs w:val="24"/>
+        </w:rPr>
+        <w:t xml:space="preserve"> CMS </w:t>
+      </w:r>
+      <w:proofErr w:type="spellStart"/>
+      <w:r>
+        <w:rPr>
+          <w:sz w:val="24"/>
+          <w:szCs w:val="24"/>
+        </w:rPr>
+        <w:t>untuk</w:t>
+      </w:r>
+      <w:proofErr w:type="spellEnd"/>
+      <w:r>
+        <w:rPr>
+          <w:sz w:val="24"/>
+          <w:szCs w:val="24"/>
+        </w:rPr>
+        <w:t xml:space="preserve"> admin</w:t>
+      </w:r>
+      <w:r>
+        <w:rPr>
+          <w:sz w:val="24"/>
+          <w:szCs w:val="24"/>
+        </w:rPr>
+        <w:t xml:space="preserve"> </w:t>
+      </w:r>
+      <w:proofErr w:type="spellStart"/>
+      <w:r>
+        <w:rPr>
+          <w:sz w:val="24"/>
+          <w:szCs w:val="24"/>
+        </w:rPr>
+        <w:t>saja</w:t>
+      </w:r>
+      <w:proofErr w:type="spellEnd"/>
+      <w:r>
+        <w:rPr>
+          <w:sz w:val="24"/>
+          <w:szCs w:val="24"/>
+        </w:rPr>
+        <w:t xml:space="preserve"> </w:t>
+      </w:r>
+      <w:proofErr w:type="spellStart"/>
+      <w:r>
+        <w:rPr>
+          <w:sz w:val="24"/>
+          <w:szCs w:val="24"/>
+        </w:rPr>
+        <w:t>dengan</w:t>
+      </w:r>
+      <w:proofErr w:type="spellEnd"/>
+      <w:r>
+        <w:rPr>
+          <w:sz w:val="24"/>
+          <w:szCs w:val="24"/>
+        </w:rPr>
+        <w:t xml:space="preserve"> </w:t>
+      </w:r>
+      <w:proofErr w:type="spellStart"/>
+      <w:r>
+        <w:rPr>
+          <w:sz w:val="24"/>
+          <w:szCs w:val="24"/>
+        </w:rPr>
+        <w:t>ketentuan</w:t>
+      </w:r>
+      <w:proofErr w:type="spellEnd"/>
+      <w:r>
+        <w:rPr>
+          <w:sz w:val="24"/>
+          <w:szCs w:val="24"/>
+        </w:rPr>
+        <w:t xml:space="preserve"> </w:t>
+      </w:r>
+      <w:proofErr w:type="spellStart"/>
+      <w:r>
+        <w:rPr>
+          <w:sz w:val="24"/>
+          <w:szCs w:val="24"/>
+        </w:rPr>
+        <w:t>sebagai</w:t>
+      </w:r>
+      <w:proofErr w:type="spellEnd"/>
+      <w:r>
+        <w:rPr>
+          <w:sz w:val="24"/>
+          <w:szCs w:val="24"/>
+        </w:rPr>
+        <w:t xml:space="preserve"> </w:t>
+      </w:r>
+      <w:proofErr w:type="spellStart"/>
+      <w:r>
+        <w:rPr>
+          <w:sz w:val="24"/>
+          <w:szCs w:val="24"/>
+        </w:rPr>
+        <w:t>berikut</w:t>
+      </w:r>
+      <w:proofErr w:type="spellEnd"/>
+      <w:r>
+        <w:rPr>
+          <w:sz w:val="24"/>
+          <w:szCs w:val="24"/>
+        </w:rPr>
+        <w:t>:</w:t>
       </w:r>
     </w:p>
     <w:p>
@@ -93,23 +219,144 @@
           <w:sz w:val="24"/>
           <w:szCs w:val="24"/>
         </w:rPr>
-        <w:t>inheritance dari class member silverstripe bukan admin tidak bisa login ke cms / admin</w:t>
-      </w:r>
-    </w:p>
-    <w:p>
-      <w:pPr>
-        <w:jc w:val="both"/>
-        <w:rPr>
-          <w:sz w:val="24"/>
-          <w:szCs w:val="24"/>
-        </w:rPr>
-      </w:pPr>
-      <w:r>
-        <w:rPr>
-          <w:sz w:val="24"/>
-          <w:szCs w:val="24"/>
-        </w:rPr>
-        <w:t>tambahan field</w:t>
+        <w:t xml:space="preserve">inheritance </w:t>
+      </w:r>
+      <w:proofErr w:type="spellStart"/>
+      <w:r>
+        <w:rPr>
+          <w:sz w:val="24"/>
+          <w:szCs w:val="24"/>
+        </w:rPr>
+        <w:t>dari</w:t>
+      </w:r>
+      <w:proofErr w:type="spellEnd"/>
+      <w:r>
+        <w:rPr>
+          <w:sz w:val="24"/>
+          <w:szCs w:val="24"/>
+        </w:rPr>
+        <w:t xml:space="preserve"> class member </w:t>
+      </w:r>
+      <w:proofErr w:type="spellStart"/>
+      <w:r>
+        <w:rPr>
+          <w:sz w:val="24"/>
+          <w:szCs w:val="24"/>
+        </w:rPr>
+        <w:t>silverstripe</w:t>
+      </w:r>
+      <w:proofErr w:type="spellEnd"/>
+      <w:r>
+        <w:rPr>
+          <w:sz w:val="24"/>
+          <w:szCs w:val="24"/>
+        </w:rPr>
+        <w:t xml:space="preserve"> </w:t>
+      </w:r>
+      <w:proofErr w:type="spellStart"/>
+      <w:r>
+        <w:rPr>
+          <w:sz w:val="24"/>
+          <w:szCs w:val="24"/>
+        </w:rPr>
+        <w:t>bukan</w:t>
+      </w:r>
+      <w:proofErr w:type="spellEnd"/>
+      <w:r>
+        <w:rPr>
+          <w:sz w:val="24"/>
+          <w:szCs w:val="24"/>
+        </w:rPr>
+        <w:t xml:space="preserve"> admin </w:t>
+      </w:r>
+      <w:proofErr w:type="spellStart"/>
+      <w:r>
+        <w:rPr>
+          <w:sz w:val="24"/>
+          <w:szCs w:val="24"/>
+        </w:rPr>
+        <w:t>tidak</w:t>
+      </w:r>
+      <w:proofErr w:type="spellEnd"/>
+      <w:r>
+        <w:rPr>
+          <w:sz w:val="24"/>
+          <w:szCs w:val="24"/>
+        </w:rPr>
+        <w:t xml:space="preserve"> </w:t>
+      </w:r>
+      <w:proofErr w:type="spellStart"/>
+      <w:r>
+        <w:rPr>
+          <w:sz w:val="24"/>
+          <w:szCs w:val="24"/>
+        </w:rPr>
+        <w:t>bisa</w:t>
+      </w:r>
+      <w:proofErr w:type="spellEnd"/>
+      <w:r>
+        <w:rPr>
+          <w:sz w:val="24"/>
+          <w:szCs w:val="24"/>
+        </w:rPr>
+        <w:t xml:space="preserve"> login </w:t>
+      </w:r>
+      <w:proofErr w:type="spellStart"/>
+      <w:r>
+        <w:rPr>
+          <w:sz w:val="24"/>
+          <w:szCs w:val="24"/>
+        </w:rPr>
+        <w:t>ke</w:t>
+      </w:r>
+      <w:proofErr w:type="spellEnd"/>
+      <w:r>
+        <w:rPr>
+          <w:sz w:val="24"/>
+          <w:szCs w:val="24"/>
+        </w:rPr>
+        <w:t xml:space="preserve"> </w:t>
+      </w:r>
+      <w:proofErr w:type="spellStart"/>
+      <w:r>
+        <w:rPr>
+          <w:sz w:val="24"/>
+          <w:szCs w:val="24"/>
+        </w:rPr>
+        <w:t>cms</w:t>
+      </w:r>
+      <w:proofErr w:type="spellEnd"/>
+      <w:r>
+        <w:rPr>
+          <w:sz w:val="24"/>
+          <w:szCs w:val="24"/>
+        </w:rPr>
+        <w:t xml:space="preserve"> / admin</w:t>
+      </w:r>
+    </w:p>
+    <w:p>
+      <w:pPr>
+        <w:jc w:val="both"/>
+        <w:rPr>
+          <w:sz w:val="24"/>
+          <w:szCs w:val="24"/>
+        </w:rPr>
+      </w:pPr>
+      <w:proofErr w:type="spellStart"/>
+      <w:r>
+        <w:rPr>
+          <w:sz w:val="24"/>
+          <w:szCs w:val="24"/>
+        </w:rPr>
+        <w:t>tambahan</w:t>
+      </w:r>
+      <w:proofErr w:type="spellEnd"/>
+      <w:r>
+        <w:rPr>
+          <w:sz w:val="24"/>
+          <w:szCs w:val="24"/>
+        </w:rPr>
+        <w:t xml:space="preserve"> field</w:t>
       </w:r>
       <w:r>
         <w:rPr>
@@ -139,6 +386,7 @@
           <w:szCs w:val="24"/>
         </w:rPr>
       </w:pPr>
+      <w:proofErr w:type="spellStart"/>
       <w:r>
         <w:rPr>
           <w:sz w:val="24"/>
@@ -146,6 +394,7 @@
         </w:rPr>
         <w:t>PhotoProfile</w:t>
       </w:r>
+      <w:proofErr w:type="spellEnd"/>
     </w:p>
     <w:p>
       <w:pPr>
@@ -221,23 +470,144 @@
           <w:sz w:val="24"/>
           <w:szCs w:val="24"/>
         </w:rPr>
-        <w:t>inheritance dari class member silverstripe bukan admin tidak bisa login ke cms / admin</w:t>
-      </w:r>
-    </w:p>
-    <w:p>
-      <w:pPr>
-        <w:jc w:val="both"/>
-        <w:rPr>
-          <w:sz w:val="24"/>
-          <w:szCs w:val="24"/>
-        </w:rPr>
-      </w:pPr>
-      <w:r>
-        <w:rPr>
-          <w:sz w:val="24"/>
-          <w:szCs w:val="24"/>
-        </w:rPr>
-        <w:t>tambahan field</w:t>
+        <w:t xml:space="preserve">inheritance </w:t>
+      </w:r>
+      <w:proofErr w:type="spellStart"/>
+      <w:r>
+        <w:rPr>
+          <w:sz w:val="24"/>
+          <w:szCs w:val="24"/>
+        </w:rPr>
+        <w:t>dari</w:t>
+      </w:r>
+      <w:proofErr w:type="spellEnd"/>
+      <w:r>
+        <w:rPr>
+          <w:sz w:val="24"/>
+          <w:szCs w:val="24"/>
+        </w:rPr>
+        <w:t xml:space="preserve"> class member </w:t>
+      </w:r>
+      <w:proofErr w:type="spellStart"/>
+      <w:r>
+        <w:rPr>
+          <w:sz w:val="24"/>
+          <w:szCs w:val="24"/>
+        </w:rPr>
+        <w:t>silverstripe</w:t>
+      </w:r>
+      <w:proofErr w:type="spellEnd"/>
+      <w:r>
+        <w:rPr>
+          <w:sz w:val="24"/>
+          <w:szCs w:val="24"/>
+        </w:rPr>
+        <w:t xml:space="preserve"> </w:t>
+      </w:r>
+      <w:proofErr w:type="spellStart"/>
+      <w:r>
+        <w:rPr>
+          <w:sz w:val="24"/>
+          <w:szCs w:val="24"/>
+        </w:rPr>
+        <w:t>bukan</w:t>
+      </w:r>
+      <w:proofErr w:type="spellEnd"/>
+      <w:r>
+        <w:rPr>
+          <w:sz w:val="24"/>
+          <w:szCs w:val="24"/>
+        </w:rPr>
+        <w:t xml:space="preserve"> admin </w:t>
+      </w:r>
+      <w:proofErr w:type="spellStart"/>
+      <w:r>
+        <w:rPr>
+          <w:sz w:val="24"/>
+          <w:szCs w:val="24"/>
+        </w:rPr>
+        <w:t>tidak</w:t>
+      </w:r>
+      <w:proofErr w:type="spellEnd"/>
+      <w:r>
+        <w:rPr>
+          <w:sz w:val="24"/>
+          <w:szCs w:val="24"/>
+        </w:rPr>
+        <w:t xml:space="preserve"> </w:t>
+      </w:r>
+      <w:proofErr w:type="spellStart"/>
+      <w:r>
+        <w:rPr>
+          <w:sz w:val="24"/>
+          <w:szCs w:val="24"/>
+        </w:rPr>
+        <w:t>bisa</w:t>
+      </w:r>
+      <w:proofErr w:type="spellEnd"/>
+      <w:r>
+        <w:rPr>
+          <w:sz w:val="24"/>
+          <w:szCs w:val="24"/>
+        </w:rPr>
+        <w:t xml:space="preserve"> login </w:t>
+      </w:r>
+      <w:proofErr w:type="spellStart"/>
+      <w:r>
+        <w:rPr>
+          <w:sz w:val="24"/>
+          <w:szCs w:val="24"/>
+        </w:rPr>
+        <w:t>ke</w:t>
+      </w:r>
+      <w:proofErr w:type="spellEnd"/>
+      <w:r>
+        <w:rPr>
+          <w:sz w:val="24"/>
+          <w:szCs w:val="24"/>
+        </w:rPr>
+        <w:t xml:space="preserve"> </w:t>
+      </w:r>
+      <w:proofErr w:type="spellStart"/>
+      <w:r>
+        <w:rPr>
+          <w:sz w:val="24"/>
+          <w:szCs w:val="24"/>
+        </w:rPr>
+        <w:t>cms</w:t>
+      </w:r>
+      <w:proofErr w:type="spellEnd"/>
+      <w:r>
+        <w:rPr>
+          <w:sz w:val="24"/>
+          <w:szCs w:val="24"/>
+        </w:rPr>
+        <w:t xml:space="preserve"> / admin</w:t>
+      </w:r>
+    </w:p>
+    <w:p>
+      <w:pPr>
+        <w:jc w:val="both"/>
+        <w:rPr>
+          <w:sz w:val="24"/>
+          <w:szCs w:val="24"/>
+        </w:rPr>
+      </w:pPr>
+      <w:proofErr w:type="spellStart"/>
+      <w:r>
+        <w:rPr>
+          <w:sz w:val="24"/>
+          <w:szCs w:val="24"/>
+        </w:rPr>
+        <w:t>tambahan</w:t>
+      </w:r>
+      <w:proofErr w:type="spellEnd"/>
+      <w:r>
+        <w:rPr>
+          <w:sz w:val="24"/>
+          <w:szCs w:val="24"/>
+        </w:rPr>
+        <w:t xml:space="preserve"> field</w:t>
       </w:r>
       <w:r>
         <w:rPr>
@@ -268,6 +638,7 @@
           <w:szCs w:val="24"/>
         </w:rPr>
       </w:pPr>
+      <w:proofErr w:type="spellStart"/>
       <w:r>
         <w:rPr>
           <w:sz w:val="24"/>
@@ -275,6 +646,7 @@
         </w:rPr>
         <w:t>PhotoProfile</w:t>
       </w:r>
+      <w:proofErr w:type="spellEnd"/>
     </w:p>
     <w:p>
       <w:pPr>
@@ -353,7 +725,55 @@
           <w:sz w:val="24"/>
           <w:szCs w:val="24"/>
         </w:rPr>
-        <w:t>Inheritance dari class data object silverstripe dengan field:</w:t>
+        <w:t xml:space="preserve">Inheritance </w:t>
+      </w:r>
+      <w:proofErr w:type="spellStart"/>
+      <w:r>
+        <w:rPr>
+          <w:sz w:val="24"/>
+          <w:szCs w:val="24"/>
+        </w:rPr>
+        <w:t>dari</w:t>
+      </w:r>
+      <w:proofErr w:type="spellEnd"/>
+      <w:r>
+        <w:rPr>
+          <w:sz w:val="24"/>
+          <w:szCs w:val="24"/>
+        </w:rPr>
+        <w:t xml:space="preserve"> class data object </w:t>
+      </w:r>
+      <w:proofErr w:type="spellStart"/>
+      <w:r>
+        <w:rPr>
+          <w:sz w:val="24"/>
+          <w:szCs w:val="24"/>
+        </w:rPr>
+        <w:t>silverstripe</w:t>
+      </w:r>
+      <w:proofErr w:type="spellEnd"/>
+      <w:r>
+        <w:rPr>
+          <w:sz w:val="24"/>
+          <w:szCs w:val="24"/>
+        </w:rPr>
+        <w:t xml:space="preserve"> </w:t>
+      </w:r>
+      <w:proofErr w:type="spellStart"/>
+      <w:r>
+        <w:rPr>
+          <w:sz w:val="24"/>
+          <w:szCs w:val="24"/>
+        </w:rPr>
+        <w:t>dengan</w:t>
+      </w:r>
+      <w:proofErr w:type="spellEnd"/>
+      <w:r>
+        <w:rPr>
+          <w:sz w:val="24"/>
+          <w:szCs w:val="24"/>
+        </w:rPr>
+        <w:t xml:space="preserve"> field:</w:t>
       </w:r>
     </w:p>
     <w:p>
@@ -417,7 +837,55 @@
           <w:sz w:val="24"/>
           <w:szCs w:val="24"/>
         </w:rPr>
-        <w:t>ritance dari class data object silverstripe dengan field:</w:t>
+        <w:t xml:space="preserve">ritance </w:t>
+      </w:r>
+      <w:proofErr w:type="spellStart"/>
+      <w:r>
+        <w:rPr>
+          <w:sz w:val="24"/>
+          <w:szCs w:val="24"/>
+        </w:rPr>
+        <w:t>dari</w:t>
+      </w:r>
+      <w:proofErr w:type="spellEnd"/>
+      <w:r>
+        <w:rPr>
+          <w:sz w:val="24"/>
+          <w:szCs w:val="24"/>
+        </w:rPr>
+        <w:t xml:space="preserve"> class data object </w:t>
+      </w:r>
+      <w:proofErr w:type="spellStart"/>
+      <w:r>
+        <w:rPr>
+          <w:sz w:val="24"/>
+          <w:szCs w:val="24"/>
+        </w:rPr>
+        <w:t>silverstripe</w:t>
+      </w:r>
+      <w:proofErr w:type="spellEnd"/>
+      <w:r>
+        <w:rPr>
+          <w:sz w:val="24"/>
+          <w:szCs w:val="24"/>
+        </w:rPr>
+        <w:t xml:space="preserve"> </w:t>
+      </w:r>
+      <w:proofErr w:type="spellStart"/>
+      <w:r>
+        <w:rPr>
+          <w:sz w:val="24"/>
+          <w:szCs w:val="24"/>
+        </w:rPr>
+        <w:t>dengan</w:t>
+      </w:r>
+      <w:proofErr w:type="spellEnd"/>
+      <w:r>
+        <w:rPr>
+          <w:sz w:val="24"/>
+          <w:szCs w:val="24"/>
+        </w:rPr>
+        <w:t xml:space="preserve"> field:</w:t>
       </w:r>
     </w:p>
     <w:p>
@@ -522,8 +990,42 @@
           <w:sz w:val="24"/>
           <w:szCs w:val="24"/>
         </w:rPr>
-        <w:t>ritance dari class image silverstripe)</w:t>
-      </w:r>
+        <w:t xml:space="preserve">ritance </w:t>
+      </w:r>
+      <w:proofErr w:type="spellStart"/>
+      <w:r>
+        <w:rPr>
+          <w:sz w:val="24"/>
+          <w:szCs w:val="24"/>
+        </w:rPr>
+        <w:t>dari</w:t>
+      </w:r>
+      <w:proofErr w:type="spellEnd"/>
+      <w:r>
+        <w:rPr>
+          <w:sz w:val="24"/>
+          <w:szCs w:val="24"/>
+        </w:rPr>
+        <w:t xml:space="preserve"> class image </w:t>
+      </w:r>
+      <w:proofErr w:type="spellStart"/>
+      <w:r>
+        <w:rPr>
+          <w:sz w:val="24"/>
+          <w:szCs w:val="24"/>
+        </w:rPr>
+        <w:t>silverstripe</w:t>
+      </w:r>
+      <w:proofErr w:type="spellEnd"/>
+      <w:proofErr w:type="gramStart"/>
+      <w:r>
+        <w:rPr>
+          <w:sz w:val="24"/>
+          <w:szCs w:val="24"/>
+        </w:rPr>
+        <w:t>)</w:t>
+      </w:r>
+      <w:proofErr w:type="gramEnd"/>
     </w:p>
     <w:p>
       <w:pPr>
@@ -539,7 +1041,87 @@
           <w:szCs w:val="24"/>
         </w:rPr>
         <w:br/>
-        <w:t>Fitur dari aplikasi yang akan dibuat adalah:</w:t>
+        <w:t xml:space="preserve">Fitur </w:t>
+      </w:r>
+      <w:proofErr w:type="spellStart"/>
+      <w:r>
+        <w:rPr>
+          <w:sz w:val="24"/>
+          <w:szCs w:val="24"/>
+        </w:rPr>
+        <w:t>dari</w:t>
+      </w:r>
+      <w:proofErr w:type="spellEnd"/>
+      <w:r>
+        <w:rPr>
+          <w:sz w:val="24"/>
+          <w:szCs w:val="24"/>
+        </w:rPr>
+        <w:t xml:space="preserve"> </w:t>
+      </w:r>
+      <w:proofErr w:type="spellStart"/>
+      <w:r>
+        <w:rPr>
+          <w:sz w:val="24"/>
+          <w:szCs w:val="24"/>
+        </w:rPr>
+        <w:t>aplikasi</w:t>
+      </w:r>
+      <w:proofErr w:type="spellEnd"/>
+      <w:r>
+        <w:rPr>
+          <w:sz w:val="24"/>
+          <w:szCs w:val="24"/>
+        </w:rPr>
+        <w:t xml:space="preserve"> yang </w:t>
+      </w:r>
+      <w:proofErr w:type="spellStart"/>
+      <w:r>
+        <w:rPr>
+          <w:sz w:val="24"/>
+          <w:szCs w:val="24"/>
+        </w:rPr>
+        <w:t>akan</w:t>
+      </w:r>
+      <w:proofErr w:type="spellEnd"/>
+      <w:r>
+        <w:rPr>
+          <w:sz w:val="24"/>
+          <w:szCs w:val="24"/>
+        </w:rPr>
+        <w:t xml:space="preserve"> </w:t>
+      </w:r>
+      <w:proofErr w:type="spellStart"/>
+      <w:r>
+        <w:rPr>
+          <w:sz w:val="24"/>
+          <w:szCs w:val="24"/>
+        </w:rPr>
+        <w:t>dibuat</w:t>
+      </w:r>
+      <w:proofErr w:type="spellEnd"/>
+      <w:r>
+        <w:rPr>
+          <w:sz w:val="24"/>
+          <w:szCs w:val="24"/>
+        </w:rPr>
+        <w:t xml:space="preserve"> </w:t>
+      </w:r>
+      <w:proofErr w:type="spellStart"/>
+      <w:r>
+        <w:rPr>
+          <w:sz w:val="24"/>
+          <w:szCs w:val="24"/>
+        </w:rPr>
+        <w:t>adalah</w:t>
+      </w:r>
+      <w:proofErr w:type="spellEnd"/>
+      <w:r>
+        <w:rPr>
+          <w:sz w:val="24"/>
+          <w:szCs w:val="24"/>
+        </w:rPr>
+        <w:t>:</w:t>
       </w:r>
     </w:p>
     <w:p>
@@ -560,7 +1142,71 @@
           <w:sz w:val="24"/>
           <w:szCs w:val="24"/>
         </w:rPr>
-        <w:t>Customer dapat melakukan login dan registrasi serta forgot password</w:t>
+        <w:t xml:space="preserve">Customer </w:t>
+      </w:r>
+      <w:proofErr w:type="spellStart"/>
+      <w:r>
+        <w:rPr>
+          <w:sz w:val="24"/>
+          <w:szCs w:val="24"/>
+        </w:rPr>
+        <w:t>dapat</w:t>
+      </w:r>
+      <w:proofErr w:type="spellEnd"/>
+      <w:r>
+        <w:rPr>
+          <w:sz w:val="24"/>
+          <w:szCs w:val="24"/>
+        </w:rPr>
+        <w:t xml:space="preserve"> </w:t>
+      </w:r>
+      <w:proofErr w:type="spellStart"/>
+      <w:r>
+        <w:rPr>
+          <w:sz w:val="24"/>
+          <w:szCs w:val="24"/>
+        </w:rPr>
+        <w:t>melakukan</w:t>
+      </w:r>
+      <w:proofErr w:type="spellEnd"/>
+      <w:r>
+        <w:rPr>
+          <w:sz w:val="24"/>
+          <w:szCs w:val="24"/>
+        </w:rPr>
+        <w:t xml:space="preserve"> login dan </w:t>
+      </w:r>
+      <w:proofErr w:type="spellStart"/>
+      <w:r>
+        <w:rPr>
+          <w:sz w:val="24"/>
+          <w:szCs w:val="24"/>
+        </w:rPr>
+        <w:t>registrasi</w:t>
+      </w:r>
+      <w:proofErr w:type="spellEnd"/>
+      <w:r>
+        <w:rPr>
+          <w:sz w:val="24"/>
+          <w:szCs w:val="24"/>
+        </w:rPr>
+        <w:t xml:space="preserve"> </w:t>
+      </w:r>
+      <w:proofErr w:type="spellStart"/>
+      <w:r>
+        <w:rPr>
+          <w:sz w:val="24"/>
+          <w:szCs w:val="24"/>
+        </w:rPr>
+        <w:t>serta</w:t>
+      </w:r>
+      <w:proofErr w:type="spellEnd"/>
+      <w:r>
+        <w:rPr>
+          <w:sz w:val="24"/>
+          <w:szCs w:val="24"/>
+        </w:rPr>
+        <w:t xml:space="preserve"> forgot password</w:t>
       </w:r>
     </w:p>
     <w:p>
@@ -581,22 +1227,121 @@
           <w:sz w:val="24"/>
           <w:szCs w:val="24"/>
         </w:rPr>
-        <w:t xml:space="preserve">Setelah melakukan registrasi Customer perlu melakukan </w:t>
-      </w:r>
+        <w:t xml:space="preserve">Setelah </w:t>
+      </w:r>
+      <w:proofErr w:type="spellStart"/>
+      <w:r>
+        <w:rPr>
+          <w:sz w:val="24"/>
+          <w:szCs w:val="24"/>
+        </w:rPr>
+        <w:t>melakukan</w:t>
+      </w:r>
+      <w:proofErr w:type="spellEnd"/>
+      <w:r>
+        <w:rPr>
+          <w:sz w:val="24"/>
+          <w:szCs w:val="24"/>
+        </w:rPr>
+        <w:t xml:space="preserve"> </w:t>
+      </w:r>
+      <w:proofErr w:type="spellStart"/>
+      <w:r>
+        <w:rPr>
+          <w:sz w:val="24"/>
+          <w:szCs w:val="24"/>
+        </w:rPr>
+        <w:t>registrasi</w:t>
+      </w:r>
+      <w:proofErr w:type="spellEnd"/>
+      <w:r>
+        <w:rPr>
+          <w:sz w:val="24"/>
+          <w:szCs w:val="24"/>
+        </w:rPr>
+        <w:t xml:space="preserve"> Customer </w:t>
+      </w:r>
+      <w:proofErr w:type="spellStart"/>
+      <w:r>
+        <w:rPr>
+          <w:sz w:val="24"/>
+          <w:szCs w:val="24"/>
+        </w:rPr>
+        <w:t>perlu</w:t>
+      </w:r>
+      <w:proofErr w:type="spellEnd"/>
+      <w:r>
+        <w:rPr>
+          <w:sz w:val="24"/>
+          <w:szCs w:val="24"/>
+        </w:rPr>
+        <w:t xml:space="preserve"> </w:t>
+      </w:r>
+      <w:proofErr w:type="spellStart"/>
+      <w:r>
+        <w:rPr>
+          <w:sz w:val="24"/>
+          <w:szCs w:val="24"/>
+        </w:rPr>
+        <w:t>melakukan</w:t>
+      </w:r>
+      <w:proofErr w:type="spellEnd"/>
+      <w:r>
+        <w:rPr>
+          <w:sz w:val="24"/>
+          <w:szCs w:val="24"/>
+        </w:rPr>
+        <w:t xml:space="preserve"> </w:t>
+      </w:r>
+      <w:proofErr w:type="spellStart"/>
       <w:r>
         <w:rPr>
           <w:color w:val="FF0000"/>
           <w:sz w:val="24"/>
           <w:szCs w:val="24"/>
         </w:rPr>
-        <w:t xml:space="preserve">validasi email </w:t>
-      </w:r>
-      <w:r>
-        <w:rPr>
-          <w:sz w:val="24"/>
-          <w:szCs w:val="24"/>
-        </w:rPr>
-        <w:t xml:space="preserve">sebelum dapat login </w:t>
+        <w:t>validasi</w:t>
+      </w:r>
+      <w:proofErr w:type="spellEnd"/>
+      <w:r>
+        <w:rPr>
+          <w:color w:val="FF0000"/>
+          <w:sz w:val="24"/>
+          <w:szCs w:val="24"/>
+        </w:rPr>
+        <w:t xml:space="preserve"> email </w:t>
+      </w:r>
+      <w:proofErr w:type="spellStart"/>
+      <w:r>
+        <w:rPr>
+          <w:sz w:val="24"/>
+          <w:szCs w:val="24"/>
+        </w:rPr>
+        <w:t>sebelum</w:t>
+      </w:r>
+      <w:proofErr w:type="spellEnd"/>
+      <w:r>
+        <w:rPr>
+          <w:sz w:val="24"/>
+          <w:szCs w:val="24"/>
+        </w:rPr>
+        <w:t xml:space="preserve"> </w:t>
+      </w:r>
+      <w:proofErr w:type="spellStart"/>
+      <w:r>
+        <w:rPr>
+          <w:sz w:val="24"/>
+          <w:szCs w:val="24"/>
+        </w:rPr>
+        <w:t>dapat</w:t>
+      </w:r>
+      <w:proofErr w:type="spellEnd"/>
+      <w:r>
+        <w:rPr>
+          <w:sz w:val="24"/>
+          <w:szCs w:val="24"/>
+        </w:rPr>
+        <w:t xml:space="preserve"> login </w:t>
       </w:r>
     </w:p>
     <w:p>
@@ -617,7 +1362,55 @@
           <w:sz w:val="24"/>
           <w:szCs w:val="24"/>
         </w:rPr>
-        <w:t>Customer dapat melakukan edit profile serta upload photo profile</w:t>
+        <w:t xml:space="preserve">Customer </w:t>
+      </w:r>
+      <w:proofErr w:type="spellStart"/>
+      <w:r>
+        <w:rPr>
+          <w:sz w:val="24"/>
+          <w:szCs w:val="24"/>
+        </w:rPr>
+        <w:t>dapat</w:t>
+      </w:r>
+      <w:proofErr w:type="spellEnd"/>
+      <w:r>
+        <w:rPr>
+          <w:sz w:val="24"/>
+          <w:szCs w:val="24"/>
+        </w:rPr>
+        <w:t xml:space="preserve"> </w:t>
+      </w:r>
+      <w:proofErr w:type="spellStart"/>
+      <w:r>
+        <w:rPr>
+          <w:sz w:val="24"/>
+          <w:szCs w:val="24"/>
+        </w:rPr>
+        <w:t>melakukan</w:t>
+      </w:r>
+      <w:proofErr w:type="spellEnd"/>
+      <w:r>
+        <w:rPr>
+          <w:sz w:val="24"/>
+          <w:szCs w:val="24"/>
+        </w:rPr>
+        <w:t xml:space="preserve"> edit profile </w:t>
+      </w:r>
+      <w:proofErr w:type="spellStart"/>
+      <w:r>
+        <w:rPr>
+          <w:sz w:val="24"/>
+          <w:szCs w:val="24"/>
+        </w:rPr>
+        <w:t>serta</w:t>
+      </w:r>
+      <w:proofErr w:type="spellEnd"/>
+      <w:r>
+        <w:rPr>
+          <w:sz w:val="24"/>
+          <w:szCs w:val="24"/>
+        </w:rPr>
+        <w:t xml:space="preserve"> upload photo profile</w:t>
       </w:r>
     </w:p>
     <w:p>
@@ -645,7 +1438,135 @@
           <w:sz w:val="24"/>
           <w:szCs w:val="24"/>
         </w:rPr>
-        <w:t xml:space="preserve"> dapat melakukan pencarian merchant berdasarkan nama merchant dan atau nama product merchant. (Referensi grab/go food)</w:t>
+        <w:t xml:space="preserve"> </w:t>
+      </w:r>
+      <w:proofErr w:type="spellStart"/>
+      <w:r>
+        <w:rPr>
+          <w:sz w:val="24"/>
+          <w:szCs w:val="24"/>
+        </w:rPr>
+        <w:t>dapat</w:t>
+      </w:r>
+      <w:proofErr w:type="spellEnd"/>
+      <w:r>
+        <w:rPr>
+          <w:sz w:val="24"/>
+          <w:szCs w:val="24"/>
+        </w:rPr>
+        <w:t xml:space="preserve"> </w:t>
+      </w:r>
+      <w:proofErr w:type="spellStart"/>
+      <w:r>
+        <w:rPr>
+          <w:sz w:val="24"/>
+          <w:szCs w:val="24"/>
+        </w:rPr>
+        <w:t>melakukan</w:t>
+      </w:r>
+      <w:proofErr w:type="spellEnd"/>
+      <w:r>
+        <w:rPr>
+          <w:sz w:val="24"/>
+          <w:szCs w:val="24"/>
+        </w:rPr>
+        <w:t xml:space="preserve"> </w:t>
+      </w:r>
+      <w:proofErr w:type="spellStart"/>
+      <w:r>
+        <w:rPr>
+          <w:sz w:val="24"/>
+          <w:szCs w:val="24"/>
+        </w:rPr>
+        <w:t>pencarian</w:t>
+      </w:r>
+      <w:proofErr w:type="spellEnd"/>
+      <w:r>
+        <w:rPr>
+          <w:sz w:val="24"/>
+          <w:szCs w:val="24"/>
+        </w:rPr>
+        <w:t xml:space="preserve"> merchant </w:t>
+      </w:r>
+      <w:proofErr w:type="spellStart"/>
+      <w:r>
+        <w:rPr>
+          <w:sz w:val="24"/>
+          <w:szCs w:val="24"/>
+        </w:rPr>
+        <w:t>berdasarkan</w:t>
+      </w:r>
+      <w:proofErr w:type="spellEnd"/>
+      <w:r>
+        <w:rPr>
+          <w:sz w:val="24"/>
+          <w:szCs w:val="24"/>
+        </w:rPr>
+        <w:t xml:space="preserve"> </w:t>
+      </w:r>
+      <w:proofErr w:type="spellStart"/>
+      <w:r>
+        <w:rPr>
+          <w:sz w:val="24"/>
+          <w:szCs w:val="24"/>
+        </w:rPr>
+        <w:t>nama</w:t>
+      </w:r>
+      <w:proofErr w:type="spellEnd"/>
+      <w:r>
+        <w:rPr>
+          <w:sz w:val="24"/>
+          <w:szCs w:val="24"/>
+        </w:rPr>
+        <w:t xml:space="preserve"> merchant dan </w:t>
+      </w:r>
+      <w:proofErr w:type="spellStart"/>
+      <w:r>
+        <w:rPr>
+          <w:sz w:val="24"/>
+          <w:szCs w:val="24"/>
+        </w:rPr>
+        <w:t>atau</w:t>
+      </w:r>
+      <w:proofErr w:type="spellEnd"/>
+      <w:r>
+        <w:rPr>
+          <w:sz w:val="24"/>
+          <w:szCs w:val="24"/>
+        </w:rPr>
+        <w:t xml:space="preserve"> </w:t>
+      </w:r>
+      <w:proofErr w:type="spellStart"/>
+      <w:r>
+        <w:rPr>
+          <w:sz w:val="24"/>
+          <w:szCs w:val="24"/>
+        </w:rPr>
+        <w:t>nama</w:t>
+      </w:r>
+      <w:proofErr w:type="spellEnd"/>
+      <w:r>
+        <w:rPr>
+          <w:sz w:val="24"/>
+          <w:szCs w:val="24"/>
+        </w:rPr>
+        <w:t xml:space="preserve"> product merchant. (</w:t>
+      </w:r>
+      <w:proofErr w:type="spellStart"/>
+      <w:r>
+        <w:rPr>
+          <w:sz w:val="24"/>
+          <w:szCs w:val="24"/>
+        </w:rPr>
+        <w:t>Referensi</w:t>
+      </w:r>
+      <w:proofErr w:type="spellEnd"/>
+      <w:r>
+        <w:rPr>
+          <w:sz w:val="24"/>
+          <w:szCs w:val="24"/>
+        </w:rPr>
+        <w:t xml:space="preserve"> grab/go food)</w:t>
       </w:r>
     </w:p>
     <w:p>
@@ -666,7 +1587,39 @@
           <w:sz w:val="24"/>
           <w:szCs w:val="24"/>
         </w:rPr>
-        <w:t>Customer dapat melihat detail</w:t>
+        <w:t xml:space="preserve">Customer </w:t>
+      </w:r>
+      <w:proofErr w:type="spellStart"/>
+      <w:r>
+        <w:rPr>
+          <w:sz w:val="24"/>
+          <w:szCs w:val="24"/>
+        </w:rPr>
+        <w:t>dapat</w:t>
+      </w:r>
+      <w:proofErr w:type="spellEnd"/>
+      <w:r>
+        <w:rPr>
+          <w:sz w:val="24"/>
+          <w:szCs w:val="24"/>
+        </w:rPr>
+        <w:t xml:space="preserve"> </w:t>
+      </w:r>
+      <w:proofErr w:type="spellStart"/>
+      <w:r>
+        <w:rPr>
+          <w:sz w:val="24"/>
+          <w:szCs w:val="24"/>
+        </w:rPr>
+        <w:t>melihat</w:t>
+      </w:r>
+      <w:proofErr w:type="spellEnd"/>
+      <w:r>
+        <w:rPr>
+          <w:sz w:val="24"/>
+          <w:szCs w:val="24"/>
+        </w:rPr>
+        <w:t xml:space="preserve"> detail</w:t>
       </w:r>
       <w:r>
         <w:rPr>
@@ -701,8 +1654,113 @@
           <w:sz w:val="24"/>
           <w:szCs w:val="24"/>
         </w:rPr>
-        <w:t>Customer mempunyai sebuah cart dan product dari merchant dapat ditambahkan kedalam cart tersebut</w:t>
-      </w:r>
+        <w:t xml:space="preserve">Customer </w:t>
+      </w:r>
+      <w:proofErr w:type="spellStart"/>
+      <w:r>
+        <w:rPr>
+          <w:sz w:val="24"/>
+          <w:szCs w:val="24"/>
+        </w:rPr>
+        <w:t>mempunyai</w:t>
+      </w:r>
+      <w:proofErr w:type="spellEnd"/>
+      <w:r>
+        <w:rPr>
+          <w:sz w:val="24"/>
+          <w:szCs w:val="24"/>
+        </w:rPr>
+        <w:t xml:space="preserve"> </w:t>
+      </w:r>
+      <w:proofErr w:type="spellStart"/>
+      <w:r>
+        <w:rPr>
+          <w:sz w:val="24"/>
+          <w:szCs w:val="24"/>
+        </w:rPr>
+        <w:t>sebuah</w:t>
+      </w:r>
+      <w:proofErr w:type="spellEnd"/>
+      <w:r>
+        <w:rPr>
+          <w:sz w:val="24"/>
+          <w:szCs w:val="24"/>
+        </w:rPr>
+        <w:t xml:space="preserve"> cart dan product </w:t>
+      </w:r>
+      <w:proofErr w:type="spellStart"/>
+      <w:r>
+        <w:rPr>
+          <w:sz w:val="24"/>
+          <w:szCs w:val="24"/>
+        </w:rPr>
+        <w:t>dari</w:t>
+      </w:r>
+      <w:proofErr w:type="spellEnd"/>
+      <w:r>
+        <w:rPr>
+          <w:sz w:val="24"/>
+          <w:szCs w:val="24"/>
+        </w:rPr>
+        <w:t xml:space="preserve"> merchant </w:t>
+      </w:r>
+      <w:proofErr w:type="spellStart"/>
+      <w:r>
+        <w:rPr>
+          <w:sz w:val="24"/>
+          <w:szCs w:val="24"/>
+        </w:rPr>
+        <w:t>dapat</w:t>
+      </w:r>
+      <w:proofErr w:type="spellEnd"/>
+      <w:r>
+        <w:rPr>
+          <w:sz w:val="24"/>
+          <w:szCs w:val="24"/>
+        </w:rPr>
+        <w:t xml:space="preserve"> </w:t>
+      </w:r>
+      <w:proofErr w:type="spellStart"/>
+      <w:r>
+        <w:rPr>
+          <w:sz w:val="24"/>
+          <w:szCs w:val="24"/>
+        </w:rPr>
+        <w:t>ditambahkan</w:t>
+      </w:r>
+      <w:proofErr w:type="spellEnd"/>
+      <w:r>
+        <w:rPr>
+          <w:sz w:val="24"/>
+          <w:szCs w:val="24"/>
+        </w:rPr>
+        <w:t xml:space="preserve"> </w:t>
+      </w:r>
+      <w:proofErr w:type="spellStart"/>
+      <w:r>
+        <w:rPr>
+          <w:sz w:val="24"/>
+          <w:szCs w:val="24"/>
+        </w:rPr>
+        <w:t>kedalam</w:t>
+      </w:r>
+      <w:proofErr w:type="spellEnd"/>
+      <w:r>
+        <w:rPr>
+          <w:sz w:val="24"/>
+          <w:szCs w:val="24"/>
+        </w:rPr>
+        <w:t xml:space="preserve"> cart </w:t>
+      </w:r>
+      <w:proofErr w:type="spellStart"/>
+      <w:r>
+        <w:rPr>
+          <w:sz w:val="24"/>
+          <w:szCs w:val="24"/>
+        </w:rPr>
+        <w:t>tersebut</w:t>
+      </w:r>
+      <w:proofErr w:type="spellEnd"/>
     </w:p>
     <w:p>
       <w:pPr>
@@ -723,7 +1781,71 @@
           <w:szCs w:val="24"/>
         </w:rPr>
         <w:lastRenderedPageBreak/>
-        <w:t>Customer juga dapat mengedit jumlah product pada cart dan menghapus cart</w:t>
+        <w:t xml:space="preserve">Customer juga </w:t>
+      </w:r>
+      <w:proofErr w:type="spellStart"/>
+      <w:r>
+        <w:rPr>
+          <w:sz w:val="24"/>
+          <w:szCs w:val="24"/>
+        </w:rPr>
+        <w:t>dapat</w:t>
+      </w:r>
+      <w:proofErr w:type="spellEnd"/>
+      <w:r>
+        <w:rPr>
+          <w:sz w:val="24"/>
+          <w:szCs w:val="24"/>
+        </w:rPr>
+        <w:t xml:space="preserve"> </w:t>
+      </w:r>
+      <w:proofErr w:type="spellStart"/>
+      <w:r>
+        <w:rPr>
+          <w:sz w:val="24"/>
+          <w:szCs w:val="24"/>
+        </w:rPr>
+        <w:t>mengedit</w:t>
+      </w:r>
+      <w:proofErr w:type="spellEnd"/>
+      <w:r>
+        <w:rPr>
+          <w:sz w:val="24"/>
+          <w:szCs w:val="24"/>
+        </w:rPr>
+        <w:t xml:space="preserve"> </w:t>
+      </w:r>
+      <w:proofErr w:type="spellStart"/>
+      <w:r>
+        <w:rPr>
+          <w:sz w:val="24"/>
+          <w:szCs w:val="24"/>
+        </w:rPr>
+        <w:t>jumlah</w:t>
+      </w:r>
+      <w:proofErr w:type="spellEnd"/>
+      <w:r>
+        <w:rPr>
+          <w:sz w:val="24"/>
+          <w:szCs w:val="24"/>
+        </w:rPr>
+        <w:t xml:space="preserve"> product pada cart dan </w:t>
+      </w:r>
+      <w:proofErr w:type="spellStart"/>
+      <w:r>
+        <w:rPr>
+          <w:sz w:val="24"/>
+          <w:szCs w:val="24"/>
+        </w:rPr>
+        <w:t>menghapus</w:t>
+      </w:r>
+      <w:proofErr w:type="spellEnd"/>
+      <w:r>
+        <w:rPr>
+          <w:sz w:val="24"/>
+          <w:szCs w:val="24"/>
+        </w:rPr>
+        <w:t xml:space="preserve"> cart</w:t>
       </w:r>
     </w:p>
     <w:p>
@@ -744,7 +1866,71 @@
           <w:sz w:val="24"/>
           <w:szCs w:val="24"/>
         </w:rPr>
-        <w:t>Setelah selesai pada cartnya, customer dapat membuat order</w:t>
+        <w:t xml:space="preserve">Setelah </w:t>
+      </w:r>
+      <w:proofErr w:type="spellStart"/>
+      <w:r>
+        <w:rPr>
+          <w:sz w:val="24"/>
+          <w:szCs w:val="24"/>
+        </w:rPr>
+        <w:t>selesai</w:t>
+      </w:r>
+      <w:proofErr w:type="spellEnd"/>
+      <w:r>
+        <w:rPr>
+          <w:sz w:val="24"/>
+          <w:szCs w:val="24"/>
+        </w:rPr>
+        <w:t xml:space="preserve"> pada </w:t>
+      </w:r>
+      <w:proofErr w:type="spellStart"/>
+      <w:r>
+        <w:rPr>
+          <w:sz w:val="24"/>
+          <w:szCs w:val="24"/>
+        </w:rPr>
+        <w:t>cartnya</w:t>
+      </w:r>
+      <w:proofErr w:type="spellEnd"/>
+      <w:r>
+        <w:rPr>
+          <w:sz w:val="24"/>
+          <w:szCs w:val="24"/>
+        </w:rPr>
+        <w:t xml:space="preserve">, customer </w:t>
+      </w:r>
+      <w:proofErr w:type="spellStart"/>
+      <w:r>
+        <w:rPr>
+          <w:sz w:val="24"/>
+          <w:szCs w:val="24"/>
+        </w:rPr>
+        <w:t>dapat</w:t>
+      </w:r>
+      <w:proofErr w:type="spellEnd"/>
+      <w:r>
+        <w:rPr>
+          <w:sz w:val="24"/>
+          <w:szCs w:val="24"/>
+        </w:rPr>
+        <w:t xml:space="preserve"> </w:t>
+      </w:r>
+      <w:proofErr w:type="spellStart"/>
+      <w:r>
+        <w:rPr>
+          <w:sz w:val="24"/>
+          <w:szCs w:val="24"/>
+        </w:rPr>
+        <w:t>membuat</w:t>
+      </w:r>
+      <w:proofErr w:type="spellEnd"/>
+      <w:r>
+        <w:rPr>
+          <w:sz w:val="24"/>
+          <w:szCs w:val="24"/>
+        </w:rPr>
+        <w:t xml:space="preserve"> order</w:t>
       </w:r>
     </w:p>
     <w:p>
@@ -765,7 +1951,39 @@
           <w:sz w:val="24"/>
           <w:szCs w:val="24"/>
         </w:rPr>
-        <w:t xml:space="preserve">Merchant akan menerima </w:t>
+        <w:t xml:space="preserve">Merchant </w:t>
+      </w:r>
+      <w:proofErr w:type="spellStart"/>
+      <w:r>
+        <w:rPr>
+          <w:sz w:val="24"/>
+          <w:szCs w:val="24"/>
+        </w:rPr>
+        <w:t>akan</w:t>
+      </w:r>
+      <w:proofErr w:type="spellEnd"/>
+      <w:r>
+        <w:rPr>
+          <w:sz w:val="24"/>
+          <w:szCs w:val="24"/>
+        </w:rPr>
+        <w:t xml:space="preserve"> </w:t>
+      </w:r>
+      <w:proofErr w:type="spellStart"/>
+      <w:r>
+        <w:rPr>
+          <w:sz w:val="24"/>
+          <w:szCs w:val="24"/>
+        </w:rPr>
+        <w:t>menerima</w:t>
+      </w:r>
+      <w:proofErr w:type="spellEnd"/>
+      <w:r>
+        <w:rPr>
+          <w:sz w:val="24"/>
+          <w:szCs w:val="24"/>
+        </w:rPr>
+        <w:t xml:space="preserve"> </w:t>
       </w:r>
       <w:r>
         <w:rPr>
@@ -780,8 +1998,49 @@
           <w:sz w:val="24"/>
           <w:szCs w:val="24"/>
         </w:rPr>
-        <w:t xml:space="preserve"> disetiap order yang berhasil dibuat</w:t>
-      </w:r>
+        <w:t xml:space="preserve"> </w:t>
+      </w:r>
+      <w:proofErr w:type="spellStart"/>
+      <w:r>
+        <w:rPr>
+          <w:sz w:val="24"/>
+          <w:szCs w:val="24"/>
+        </w:rPr>
+        <w:t>disetiap</w:t>
+      </w:r>
+      <w:proofErr w:type="spellEnd"/>
+      <w:r>
+        <w:rPr>
+          <w:sz w:val="24"/>
+          <w:szCs w:val="24"/>
+        </w:rPr>
+        <w:t xml:space="preserve"> order yang </w:t>
+      </w:r>
+      <w:proofErr w:type="spellStart"/>
+      <w:r>
+        <w:rPr>
+          <w:sz w:val="24"/>
+          <w:szCs w:val="24"/>
+        </w:rPr>
+        <w:t>berhasil</w:t>
+      </w:r>
+      <w:proofErr w:type="spellEnd"/>
+      <w:r>
+        <w:rPr>
+          <w:sz w:val="24"/>
+          <w:szCs w:val="24"/>
+        </w:rPr>
+        <w:t xml:space="preserve"> </w:t>
+      </w:r>
+      <w:proofErr w:type="spellStart"/>
+      <w:r>
+        <w:rPr>
+          <w:sz w:val="24"/>
+          <w:szCs w:val="24"/>
+        </w:rPr>
+        <w:t>dibuat</w:t>
+      </w:r>
+      <w:proofErr w:type="spellEnd"/>
     </w:p>
     <w:p>
       <w:pPr>
@@ -801,7 +2060,71 @@
           <w:sz w:val="24"/>
           <w:szCs w:val="24"/>
         </w:rPr>
-        <w:t>Merchant dapat melakukan login dan registrasi serta forgot password</w:t>
+        <w:t xml:space="preserve">Merchant </w:t>
+      </w:r>
+      <w:proofErr w:type="spellStart"/>
+      <w:r>
+        <w:rPr>
+          <w:sz w:val="24"/>
+          <w:szCs w:val="24"/>
+        </w:rPr>
+        <w:t>dapat</w:t>
+      </w:r>
+      <w:proofErr w:type="spellEnd"/>
+      <w:r>
+        <w:rPr>
+          <w:sz w:val="24"/>
+          <w:szCs w:val="24"/>
+        </w:rPr>
+        <w:t xml:space="preserve"> </w:t>
+      </w:r>
+      <w:proofErr w:type="spellStart"/>
+      <w:r>
+        <w:rPr>
+          <w:sz w:val="24"/>
+          <w:szCs w:val="24"/>
+        </w:rPr>
+        <w:t>melakukan</w:t>
+      </w:r>
+      <w:proofErr w:type="spellEnd"/>
+      <w:r>
+        <w:rPr>
+          <w:sz w:val="24"/>
+          <w:szCs w:val="24"/>
+        </w:rPr>
+        <w:t xml:space="preserve"> login dan </w:t>
+      </w:r>
+      <w:proofErr w:type="spellStart"/>
+      <w:r>
+        <w:rPr>
+          <w:sz w:val="24"/>
+          <w:szCs w:val="24"/>
+        </w:rPr>
+        <w:t>registrasi</w:t>
+      </w:r>
+      <w:proofErr w:type="spellEnd"/>
+      <w:r>
+        <w:rPr>
+          <w:sz w:val="24"/>
+          <w:szCs w:val="24"/>
+        </w:rPr>
+        <w:t xml:space="preserve"> </w:t>
+      </w:r>
+      <w:proofErr w:type="spellStart"/>
+      <w:r>
+        <w:rPr>
+          <w:sz w:val="24"/>
+          <w:szCs w:val="24"/>
+        </w:rPr>
+        <w:t>serta</w:t>
+      </w:r>
+      <w:proofErr w:type="spellEnd"/>
+      <w:r>
+        <w:rPr>
+          <w:sz w:val="24"/>
+          <w:szCs w:val="24"/>
+        </w:rPr>
+        <w:t xml:space="preserve"> forgot password</w:t>
       </w:r>
     </w:p>
     <w:p>
@@ -822,7 +2145,119 @@
           <w:sz w:val="24"/>
           <w:szCs w:val="24"/>
         </w:rPr>
-        <w:t xml:space="preserve">Setelah melakukan registrasi Merchant perlu melakukan validasi email sebelum dapat login </w:t>
+        <w:t xml:space="preserve">Setelah </w:t>
+      </w:r>
+      <w:proofErr w:type="spellStart"/>
+      <w:r>
+        <w:rPr>
+          <w:sz w:val="24"/>
+          <w:szCs w:val="24"/>
+        </w:rPr>
+        <w:t>melakukan</w:t>
+      </w:r>
+      <w:proofErr w:type="spellEnd"/>
+      <w:r>
+        <w:rPr>
+          <w:sz w:val="24"/>
+          <w:szCs w:val="24"/>
+        </w:rPr>
+        <w:t xml:space="preserve"> </w:t>
+      </w:r>
+      <w:proofErr w:type="spellStart"/>
+      <w:r>
+        <w:rPr>
+          <w:sz w:val="24"/>
+          <w:szCs w:val="24"/>
+        </w:rPr>
+        <w:t>registrasi</w:t>
+      </w:r>
+      <w:proofErr w:type="spellEnd"/>
+      <w:r>
+        <w:rPr>
+          <w:sz w:val="24"/>
+          <w:szCs w:val="24"/>
+        </w:rPr>
+        <w:t xml:space="preserve"> Merchant </w:t>
+      </w:r>
+      <w:proofErr w:type="spellStart"/>
+      <w:r>
+        <w:rPr>
+          <w:sz w:val="24"/>
+          <w:szCs w:val="24"/>
+        </w:rPr>
+        <w:t>perlu</w:t>
+      </w:r>
+      <w:proofErr w:type="spellEnd"/>
+      <w:r>
+        <w:rPr>
+          <w:sz w:val="24"/>
+          <w:szCs w:val="24"/>
+        </w:rPr>
+        <w:t xml:space="preserve"> </w:t>
+      </w:r>
+      <w:proofErr w:type="spellStart"/>
+      <w:r>
+        <w:rPr>
+          <w:sz w:val="24"/>
+          <w:szCs w:val="24"/>
+        </w:rPr>
+        <w:t>melakukan</w:t>
+      </w:r>
+      <w:proofErr w:type="spellEnd"/>
+      <w:r>
+        <w:rPr>
+          <w:sz w:val="24"/>
+          <w:szCs w:val="24"/>
+        </w:rPr>
+        <w:t xml:space="preserve"> </w:t>
+      </w:r>
+      <w:proofErr w:type="spellStart"/>
+      <w:r>
+        <w:rPr>
+          <w:sz w:val="24"/>
+          <w:szCs w:val="24"/>
+        </w:rPr>
+        <w:t>validasi</w:t>
+      </w:r>
+      <w:proofErr w:type="spellEnd"/>
+      <w:r>
+        <w:rPr>
+          <w:sz w:val="24"/>
+          <w:szCs w:val="24"/>
+        </w:rPr>
+        <w:t xml:space="preserve"> email </w:t>
+      </w:r>
+      <w:proofErr w:type="spellStart"/>
+      <w:r>
+        <w:rPr>
+          <w:sz w:val="24"/>
+          <w:szCs w:val="24"/>
+        </w:rPr>
+        <w:t>sebelum</w:t>
+      </w:r>
+      <w:proofErr w:type="spellEnd"/>
+      <w:r>
+        <w:rPr>
+          <w:sz w:val="24"/>
+          <w:szCs w:val="24"/>
+        </w:rPr>
+        <w:t xml:space="preserve"> </w:t>
+      </w:r>
+      <w:proofErr w:type="spellStart"/>
+      <w:r>
+        <w:rPr>
+          <w:sz w:val="24"/>
+          <w:szCs w:val="24"/>
+        </w:rPr>
+        <w:t>dapat</w:t>
+      </w:r>
+      <w:proofErr w:type="spellEnd"/>
+      <w:r>
+        <w:rPr>
+          <w:sz w:val="24"/>
+          <w:szCs w:val="24"/>
+        </w:rPr>
+        <w:t xml:space="preserve"> login </w:t>
       </w:r>
     </w:p>
     <w:p>
@@ -843,8 +2278,25 @@
           <w:sz w:val="24"/>
           <w:szCs w:val="24"/>
         </w:rPr>
-        <w:t xml:space="preserve">Merchant perlu </w:t>
-      </w:r>
+        <w:t xml:space="preserve">Merchant </w:t>
+      </w:r>
+      <w:proofErr w:type="spellStart"/>
+      <w:r>
+        <w:rPr>
+          <w:sz w:val="24"/>
+          <w:szCs w:val="24"/>
+        </w:rPr>
+        <w:t>perlu</w:t>
+      </w:r>
+      <w:proofErr w:type="spellEnd"/>
+      <w:r>
+        <w:rPr>
+          <w:sz w:val="24"/>
+          <w:szCs w:val="24"/>
+        </w:rPr>
+        <w:t xml:space="preserve"> </w:t>
+      </w:r>
+      <w:proofErr w:type="spellStart"/>
       <w:r>
         <w:rPr>
           <w:color w:val="FF0000"/>
@@ -853,13 +2305,87 @@
         </w:rPr>
         <w:t>diapprove</w:t>
       </w:r>
-      <w:r>
-        <w:rPr>
-          <w:sz w:val="24"/>
-          <w:szCs w:val="24"/>
-        </w:rPr>
-        <w:t xml:space="preserve"> oleh admin sebelum dapat mengakses fitur dibawah</w:t>
-      </w:r>
+      <w:proofErr w:type="spellEnd"/>
+      <w:r>
+        <w:rPr>
+          <w:sz w:val="24"/>
+          <w:szCs w:val="24"/>
+        </w:rPr>
+        <w:t xml:space="preserve"> oleh admin </w:t>
+      </w:r>
+      <w:proofErr w:type="spellStart"/>
+      <w:r>
+        <w:rPr>
+          <w:sz w:val="24"/>
+          <w:szCs w:val="24"/>
+        </w:rPr>
+        <w:t>sebelum</w:t>
+      </w:r>
+      <w:proofErr w:type="spellEnd"/>
+      <w:r>
+        <w:rPr>
+          <w:sz w:val="24"/>
+          <w:szCs w:val="24"/>
+        </w:rPr>
+        <w:t xml:space="preserve"> </w:t>
+      </w:r>
+      <w:proofErr w:type="spellStart"/>
+      <w:r>
+        <w:rPr>
+          <w:sz w:val="24"/>
+          <w:szCs w:val="24"/>
+        </w:rPr>
+        <w:t>dapat</w:t>
+      </w:r>
+      <w:proofErr w:type="spellEnd"/>
+      <w:r>
+        <w:rPr>
+          <w:sz w:val="24"/>
+          <w:szCs w:val="24"/>
+        </w:rPr>
+        <w:t xml:space="preserve"> </w:t>
+      </w:r>
+      <w:proofErr w:type="spellStart"/>
+      <w:r>
+        <w:rPr>
+          <w:sz w:val="24"/>
+          <w:szCs w:val="24"/>
+        </w:rPr>
+        <w:t>mengakses</w:t>
+      </w:r>
+      <w:proofErr w:type="spellEnd"/>
+      <w:r>
+        <w:rPr>
+          <w:sz w:val="24"/>
+          <w:szCs w:val="24"/>
+        </w:rPr>
+        <w:t xml:space="preserve"> </w:t>
+      </w:r>
+      <w:proofErr w:type="spellStart"/>
+      <w:r>
+        <w:rPr>
+          <w:sz w:val="24"/>
+          <w:szCs w:val="24"/>
+        </w:rPr>
+        <w:t>fitur</w:t>
+      </w:r>
+      <w:proofErr w:type="spellEnd"/>
+      <w:r>
+        <w:rPr>
+          <w:sz w:val="24"/>
+          <w:szCs w:val="24"/>
+        </w:rPr>
+        <w:t xml:space="preserve"> </w:t>
+      </w:r>
+      <w:proofErr w:type="spellStart"/>
+      <w:r>
+        <w:rPr>
+          <w:sz w:val="24"/>
+          <w:szCs w:val="24"/>
+        </w:rPr>
+        <w:t>dibawah</w:t>
+      </w:r>
+      <w:proofErr w:type="spellEnd"/>
     </w:p>
     <w:p>
       <w:pPr>
@@ -879,7 +2405,71 @@
           <w:sz w:val="24"/>
           <w:szCs w:val="24"/>
         </w:rPr>
-        <w:t>Merchant dapat menambah, mengedit dan menghapus product</w:t>
+        <w:t xml:space="preserve">Merchant </w:t>
+      </w:r>
+      <w:proofErr w:type="spellStart"/>
+      <w:r>
+        <w:rPr>
+          <w:sz w:val="24"/>
+          <w:szCs w:val="24"/>
+        </w:rPr>
+        <w:t>dapat</w:t>
+      </w:r>
+      <w:proofErr w:type="spellEnd"/>
+      <w:r>
+        <w:rPr>
+          <w:sz w:val="24"/>
+          <w:szCs w:val="24"/>
+        </w:rPr>
+        <w:t xml:space="preserve"> </w:t>
+      </w:r>
+      <w:proofErr w:type="spellStart"/>
+      <w:r>
+        <w:rPr>
+          <w:sz w:val="24"/>
+          <w:szCs w:val="24"/>
+        </w:rPr>
+        <w:t>menambah</w:t>
+      </w:r>
+      <w:proofErr w:type="spellEnd"/>
+      <w:r>
+        <w:rPr>
+          <w:sz w:val="24"/>
+          <w:szCs w:val="24"/>
+        </w:rPr>
+        <w:t xml:space="preserve">, </w:t>
+      </w:r>
+      <w:proofErr w:type="spellStart"/>
+      <w:r>
+        <w:rPr>
+          <w:sz w:val="24"/>
+          <w:szCs w:val="24"/>
+        </w:rPr>
+        <w:t>mengedit</w:t>
+      </w:r>
+      <w:proofErr w:type="spellEnd"/>
+      <w:r>
+        <w:rPr>
+          <w:sz w:val="24"/>
+          <w:szCs w:val="24"/>
+        </w:rPr>
+        <w:t xml:space="preserve"> dan </w:t>
+      </w:r>
+      <w:proofErr w:type="spellStart"/>
+      <w:r>
+        <w:rPr>
+          <w:sz w:val="24"/>
+          <w:szCs w:val="24"/>
+        </w:rPr>
+        <w:t>menghapus</w:t>
+      </w:r>
+      <w:proofErr w:type="spellEnd"/>
+      <w:r>
+        <w:rPr>
+          <w:sz w:val="24"/>
+          <w:szCs w:val="24"/>
+        </w:rPr>
+        <w:t xml:space="preserve"> product</w:t>
       </w:r>
     </w:p>
     <w:p>
@@ -919,13 +2509,111 @@
         </w:rPr>
         <w:t xml:space="preserve">Merchant </w:t>
       </w:r>
-      <w:r>
-        <w:rPr>
-          <w:sz w:val="24"/>
-          <w:szCs w:val="24"/>
-        </w:rPr>
-        <w:t>mempunyai status (open/close) untuk menandakan bahwa merchant sedang buka/tutup</w:t>
-      </w:r>
+      <w:proofErr w:type="spellStart"/>
+      <w:r>
+        <w:rPr>
+          <w:sz w:val="24"/>
+          <w:szCs w:val="24"/>
+        </w:rPr>
+        <w:t>mempunyai</w:t>
+      </w:r>
+      <w:proofErr w:type="spellEnd"/>
+      <w:r>
+        <w:rPr>
+          <w:sz w:val="24"/>
+          <w:szCs w:val="24"/>
+        </w:rPr>
+        <w:t xml:space="preserve"> status (open/close) </w:t>
+      </w:r>
+      <w:proofErr w:type="spellStart"/>
+      <w:r>
+        <w:rPr>
+          <w:sz w:val="24"/>
+          <w:szCs w:val="24"/>
+        </w:rPr>
+        <w:t>untuk</w:t>
+      </w:r>
+      <w:proofErr w:type="spellEnd"/>
+      <w:r>
+        <w:rPr>
+          <w:sz w:val="24"/>
+          <w:szCs w:val="24"/>
+        </w:rPr>
+        <w:t xml:space="preserve"> </w:t>
+      </w:r>
+      <w:proofErr w:type="spellStart"/>
+      <w:r>
+        <w:rPr>
+          <w:sz w:val="24"/>
+          <w:szCs w:val="24"/>
+        </w:rPr>
+        <w:t>menandakan</w:t>
+      </w:r>
+      <w:proofErr w:type="spellEnd"/>
+      <w:r>
+        <w:rPr>
+          <w:sz w:val="24"/>
+          <w:szCs w:val="24"/>
+        </w:rPr>
+        <w:t xml:space="preserve"> </w:t>
+      </w:r>
+      <w:proofErr w:type="spellStart"/>
+      <w:r>
+        <w:rPr>
+          <w:sz w:val="24"/>
+          <w:szCs w:val="24"/>
+        </w:rPr>
+        <w:t>bahwa</w:t>
+      </w:r>
+      <w:proofErr w:type="spellEnd"/>
+      <w:r>
+        <w:rPr>
+          <w:sz w:val="24"/>
+          <w:szCs w:val="24"/>
+        </w:rPr>
+        <w:t xml:space="preserve"> merchant </w:t>
+      </w:r>
+      <w:proofErr w:type="spellStart"/>
+      <w:r>
+        <w:rPr>
+          <w:sz w:val="24"/>
+          <w:szCs w:val="24"/>
+        </w:rPr>
+        <w:t>sedang</w:t>
+      </w:r>
+      <w:proofErr w:type="spellEnd"/>
+      <w:r>
+        <w:rPr>
+          <w:sz w:val="24"/>
+          <w:szCs w:val="24"/>
+        </w:rPr>
+        <w:t xml:space="preserve"> </w:t>
+      </w:r>
+      <w:proofErr w:type="spellStart"/>
+      <w:r>
+        <w:rPr>
+          <w:sz w:val="24"/>
+          <w:szCs w:val="24"/>
+        </w:rPr>
+        <w:t>buka</w:t>
+      </w:r>
+      <w:proofErr w:type="spellEnd"/>
+      <w:r>
+        <w:rPr>
+          <w:sz w:val="24"/>
+          <w:szCs w:val="24"/>
+        </w:rPr>
+        <w:t>/</w:t>
+      </w:r>
+      <w:proofErr w:type="spellStart"/>
+      <w:r>
+        <w:rPr>
+          <w:sz w:val="24"/>
+          <w:szCs w:val="24"/>
+        </w:rPr>
+        <w:t>tutup</w:t>
+      </w:r>
+      <w:proofErr w:type="spellEnd"/>
     </w:p>
     <w:p>
       <w:pPr>
@@ -945,7 +2633,103 @@
           <w:sz w:val="24"/>
           <w:szCs w:val="24"/>
         </w:rPr>
-        <w:t>Jika buka, product dari merchant dapat dimasukkan cart dan dapat diorder oleh customer</w:t>
+        <w:t xml:space="preserve">Jika </w:t>
+      </w:r>
+      <w:proofErr w:type="spellStart"/>
+      <w:r>
+        <w:rPr>
+          <w:sz w:val="24"/>
+          <w:szCs w:val="24"/>
+        </w:rPr>
+        <w:t>buka</w:t>
+      </w:r>
+      <w:proofErr w:type="spellEnd"/>
+      <w:r>
+        <w:rPr>
+          <w:sz w:val="24"/>
+          <w:szCs w:val="24"/>
+        </w:rPr>
+        <w:t xml:space="preserve">, product </w:t>
+      </w:r>
+      <w:proofErr w:type="spellStart"/>
+      <w:r>
+        <w:rPr>
+          <w:sz w:val="24"/>
+          <w:szCs w:val="24"/>
+        </w:rPr>
+        <w:t>dari</w:t>
+      </w:r>
+      <w:proofErr w:type="spellEnd"/>
+      <w:r>
+        <w:rPr>
+          <w:sz w:val="24"/>
+          <w:szCs w:val="24"/>
+        </w:rPr>
+        <w:t xml:space="preserve"> merchant </w:t>
+      </w:r>
+      <w:proofErr w:type="spellStart"/>
+      <w:r>
+        <w:rPr>
+          <w:sz w:val="24"/>
+          <w:szCs w:val="24"/>
+        </w:rPr>
+        <w:t>dapat</w:t>
+      </w:r>
+      <w:proofErr w:type="spellEnd"/>
+      <w:r>
+        <w:rPr>
+          <w:sz w:val="24"/>
+          <w:szCs w:val="24"/>
+        </w:rPr>
+        <w:t xml:space="preserve"> </w:t>
+      </w:r>
+      <w:proofErr w:type="spellStart"/>
+      <w:r>
+        <w:rPr>
+          <w:sz w:val="24"/>
+          <w:szCs w:val="24"/>
+        </w:rPr>
+        <w:t>dimasukkan</w:t>
+      </w:r>
+      <w:proofErr w:type="spellEnd"/>
+      <w:r>
+        <w:rPr>
+          <w:sz w:val="24"/>
+          <w:szCs w:val="24"/>
+        </w:rPr>
+        <w:t xml:space="preserve"> cart dan </w:t>
+      </w:r>
+      <w:proofErr w:type="spellStart"/>
+      <w:r>
+        <w:rPr>
+          <w:sz w:val="24"/>
+          <w:szCs w:val="24"/>
+        </w:rPr>
+        <w:t>dapat</w:t>
+      </w:r>
+      <w:proofErr w:type="spellEnd"/>
+      <w:r>
+        <w:rPr>
+          <w:sz w:val="24"/>
+          <w:szCs w:val="24"/>
+        </w:rPr>
+        <w:t xml:space="preserve"> </w:t>
+      </w:r>
+      <w:proofErr w:type="spellStart"/>
+      <w:r>
+        <w:rPr>
+          <w:sz w:val="24"/>
+          <w:szCs w:val="24"/>
+        </w:rPr>
+        <w:t>diorder</w:t>
+      </w:r>
+      <w:proofErr w:type="spellEnd"/>
+      <w:r>
+        <w:rPr>
+          <w:sz w:val="24"/>
+          <w:szCs w:val="24"/>
+        </w:rPr>
+        <w:t xml:space="preserve"> oleh customer</w:t>
       </w:r>
     </w:p>
     <w:p>
@@ -961,12 +2745,133 @@
           <w:szCs w:val="24"/>
         </w:rPr>
       </w:pPr>
-      <w:r>
-        <w:rPr>
-          <w:sz w:val="24"/>
-          <w:szCs w:val="24"/>
-        </w:rPr>
-        <w:t>Sebaliknya jika tidak, product dari merchant tidak dapat dimasukkan cart dan diorder oleh customer</w:t>
+      <w:proofErr w:type="spellStart"/>
+      <w:r>
+        <w:rPr>
+          <w:sz w:val="24"/>
+          <w:szCs w:val="24"/>
+        </w:rPr>
+        <w:t>Sebaliknya</w:t>
+      </w:r>
+      <w:proofErr w:type="spellEnd"/>
+      <w:r>
+        <w:rPr>
+          <w:sz w:val="24"/>
+          <w:szCs w:val="24"/>
+        </w:rPr>
+        <w:t xml:space="preserve"> </w:t>
+      </w:r>
+      <w:proofErr w:type="spellStart"/>
+      <w:r>
+        <w:rPr>
+          <w:sz w:val="24"/>
+          <w:szCs w:val="24"/>
+        </w:rPr>
+        <w:t>jika</w:t>
+      </w:r>
+      <w:proofErr w:type="spellEnd"/>
+      <w:r>
+        <w:rPr>
+          <w:sz w:val="24"/>
+          <w:szCs w:val="24"/>
+        </w:rPr>
+        <w:t xml:space="preserve"> </w:t>
+      </w:r>
+      <w:proofErr w:type="spellStart"/>
+      <w:r>
+        <w:rPr>
+          <w:sz w:val="24"/>
+          <w:szCs w:val="24"/>
+        </w:rPr>
+        <w:t>tidak</w:t>
+      </w:r>
+      <w:proofErr w:type="spellEnd"/>
+      <w:r>
+        <w:rPr>
+          <w:sz w:val="24"/>
+          <w:szCs w:val="24"/>
+        </w:rPr>
+        <w:t xml:space="preserve">, product </w:t>
+      </w:r>
+      <w:proofErr w:type="spellStart"/>
+      <w:r>
+        <w:rPr>
+          <w:sz w:val="24"/>
+          <w:szCs w:val="24"/>
+        </w:rPr>
+        <w:t>dari</w:t>
+      </w:r>
+      <w:proofErr w:type="spellEnd"/>
+      <w:r>
+        <w:rPr>
+          <w:sz w:val="24"/>
+          <w:szCs w:val="24"/>
+        </w:rPr>
+        <w:t xml:space="preserve"> merchant </w:t>
+      </w:r>
+      <w:proofErr w:type="spellStart"/>
+      <w:r>
+        <w:rPr>
+          <w:sz w:val="24"/>
+          <w:szCs w:val="24"/>
+        </w:rPr>
+        <w:t>tidak</w:t>
+      </w:r>
+      <w:proofErr w:type="spellEnd"/>
+      <w:r>
+        <w:rPr>
+          <w:sz w:val="24"/>
+          <w:szCs w:val="24"/>
+        </w:rPr>
+        <w:t xml:space="preserve"> </w:t>
+      </w:r>
+      <w:proofErr w:type="spellStart"/>
+      <w:r>
+        <w:rPr>
+          <w:sz w:val="24"/>
+          <w:szCs w:val="24"/>
+        </w:rPr>
+        <w:t>dapat</w:t>
+      </w:r>
+      <w:proofErr w:type="spellEnd"/>
+      <w:r>
+        <w:rPr>
+          <w:sz w:val="24"/>
+          <w:szCs w:val="24"/>
+        </w:rPr>
+        <w:t xml:space="preserve"> </w:t>
+      </w:r>
+      <w:proofErr w:type="spellStart"/>
+      <w:r>
+        <w:rPr>
+          <w:sz w:val="24"/>
+          <w:szCs w:val="24"/>
+        </w:rPr>
+        <w:t>dimasukkan</w:t>
+      </w:r>
+      <w:proofErr w:type="spellEnd"/>
+      <w:r>
+        <w:rPr>
+          <w:sz w:val="24"/>
+          <w:szCs w:val="24"/>
+        </w:rPr>
+        <w:t xml:space="preserve"> cart dan </w:t>
+      </w:r>
+      <w:proofErr w:type="spellStart"/>
+      <w:r>
+        <w:rPr>
+          <w:sz w:val="24"/>
+          <w:szCs w:val="24"/>
+        </w:rPr>
+        <w:t>diorder</w:t>
+      </w:r>
+      <w:proofErr w:type="spellEnd"/>
+      <w:r>
+        <w:rPr>
+          <w:sz w:val="24"/>
+          <w:szCs w:val="24"/>
+        </w:rPr>
+        <w:t xml:space="preserve"> oleh customer</w:t>
       </w:r>
     </w:p>
     <w:p>
@@ -994,8 +2899,161 @@
           <w:sz w:val="24"/>
           <w:szCs w:val="24"/>
         </w:rPr>
-        <w:t>juga mempunyai sebuah status (available/unavailable) untuk menandakan bahwa productnya dapat diorder atau tidak</w:t>
-      </w:r>
+        <w:t xml:space="preserve">juga </w:t>
+      </w:r>
+      <w:proofErr w:type="spellStart"/>
+      <w:r>
+        <w:rPr>
+          <w:sz w:val="24"/>
+          <w:szCs w:val="24"/>
+        </w:rPr>
+        <w:t>mempunyai</w:t>
+      </w:r>
+      <w:proofErr w:type="spellEnd"/>
+      <w:r>
+        <w:rPr>
+          <w:sz w:val="24"/>
+          <w:szCs w:val="24"/>
+        </w:rPr>
+        <w:t xml:space="preserve"> </w:t>
+      </w:r>
+      <w:proofErr w:type="spellStart"/>
+      <w:r>
+        <w:rPr>
+          <w:sz w:val="24"/>
+          <w:szCs w:val="24"/>
+        </w:rPr>
+        <w:t>sebuah</w:t>
+      </w:r>
+      <w:proofErr w:type="spellEnd"/>
+      <w:r>
+        <w:rPr>
+          <w:sz w:val="24"/>
+          <w:szCs w:val="24"/>
+        </w:rPr>
+        <w:t xml:space="preserve"> status (available/unavailable) </w:t>
+      </w:r>
+      <w:proofErr w:type="spellStart"/>
+      <w:r>
+        <w:rPr>
+          <w:sz w:val="24"/>
+          <w:szCs w:val="24"/>
+        </w:rPr>
+        <w:t>untuk</w:t>
+      </w:r>
+      <w:proofErr w:type="spellEnd"/>
+      <w:r>
+        <w:rPr>
+          <w:sz w:val="24"/>
+          <w:szCs w:val="24"/>
+        </w:rPr>
+        <w:t xml:space="preserve"> </w:t>
+      </w:r>
+      <w:proofErr w:type="spellStart"/>
+      <w:r>
+        <w:rPr>
+          <w:sz w:val="24"/>
+          <w:szCs w:val="24"/>
+        </w:rPr>
+        <w:t>menandakan</w:t>
+      </w:r>
+      <w:proofErr w:type="spellEnd"/>
+      <w:r>
+        <w:rPr>
+          <w:sz w:val="24"/>
+          <w:szCs w:val="24"/>
+        </w:rPr>
+        <w:t xml:space="preserve"> </w:t>
+      </w:r>
+      <w:proofErr w:type="spellStart"/>
+      <w:r>
+        <w:rPr>
+          <w:sz w:val="24"/>
+          <w:szCs w:val="24"/>
+        </w:rPr>
+        <w:t>bahwa</w:t>
+      </w:r>
+      <w:proofErr w:type="spellEnd"/>
+      <w:r>
+        <w:rPr>
+          <w:sz w:val="24"/>
+          <w:szCs w:val="24"/>
+        </w:rPr>
+        <w:t xml:space="preserve"> </w:t>
+      </w:r>
+      <w:proofErr w:type="spellStart"/>
+      <w:r>
+        <w:rPr>
+          <w:sz w:val="24"/>
+          <w:szCs w:val="24"/>
+        </w:rPr>
+        <w:t>productnya</w:t>
+      </w:r>
+      <w:proofErr w:type="spellEnd"/>
+      <w:r>
+        <w:rPr>
+          <w:sz w:val="24"/>
+          <w:szCs w:val="24"/>
+        </w:rPr>
+        <w:t xml:space="preserve"> </w:t>
+      </w:r>
+      <w:proofErr w:type="spellStart"/>
+      <w:r>
+        <w:rPr>
+          <w:sz w:val="24"/>
+          <w:szCs w:val="24"/>
+        </w:rPr>
+        <w:t>dapat</w:t>
+      </w:r>
+      <w:proofErr w:type="spellEnd"/>
+      <w:r>
+        <w:rPr>
+          <w:sz w:val="24"/>
+          <w:szCs w:val="24"/>
+        </w:rPr>
+        <w:t xml:space="preserve"> </w:t>
+      </w:r>
+      <w:proofErr w:type="spellStart"/>
+      <w:r>
+        <w:rPr>
+          <w:sz w:val="24"/>
+          <w:szCs w:val="24"/>
+        </w:rPr>
+        <w:t>diorder</w:t>
+      </w:r>
+      <w:proofErr w:type="spellEnd"/>
+      <w:r>
+        <w:rPr>
+          <w:sz w:val="24"/>
+          <w:szCs w:val="24"/>
+        </w:rPr>
+        <w:t xml:space="preserve"> </w:t>
+      </w:r>
+      <w:proofErr w:type="spellStart"/>
+      <w:r>
+        <w:rPr>
+          <w:sz w:val="24"/>
+          <w:szCs w:val="24"/>
+        </w:rPr>
+        <w:t>atau</w:t>
+      </w:r>
+      <w:proofErr w:type="spellEnd"/>
+      <w:r>
+        <w:rPr>
+          <w:sz w:val="24"/>
+          <w:szCs w:val="24"/>
+        </w:rPr>
+        <w:t xml:space="preserve"> </w:t>
+      </w:r>
+      <w:proofErr w:type="spellStart"/>
+      <w:r>
+        <w:rPr>
+          <w:sz w:val="24"/>
+          <w:szCs w:val="24"/>
+        </w:rPr>
+        <w:t>tidak</w:t>
+      </w:r>
+      <w:proofErr w:type="spellEnd"/>
     </w:p>
     <w:p>
       <w:pPr>
@@ -1015,8 +3073,81 @@
           <w:sz w:val="24"/>
           <w:szCs w:val="24"/>
         </w:rPr>
-        <w:t>Merchant dapat melihat order yang telah dibuat oleh customer kepadanya</w:t>
-      </w:r>
+        <w:t xml:space="preserve">Merchant </w:t>
+      </w:r>
+      <w:proofErr w:type="spellStart"/>
+      <w:r>
+        <w:rPr>
+          <w:sz w:val="24"/>
+          <w:szCs w:val="24"/>
+        </w:rPr>
+        <w:t>dapat</w:t>
+      </w:r>
+      <w:proofErr w:type="spellEnd"/>
+      <w:r>
+        <w:rPr>
+          <w:sz w:val="24"/>
+          <w:szCs w:val="24"/>
+        </w:rPr>
+        <w:t xml:space="preserve"> </w:t>
+      </w:r>
+      <w:proofErr w:type="spellStart"/>
+      <w:r>
+        <w:rPr>
+          <w:sz w:val="24"/>
+          <w:szCs w:val="24"/>
+        </w:rPr>
+        <w:t>melihat</w:t>
+      </w:r>
+      <w:proofErr w:type="spellEnd"/>
+      <w:r>
+        <w:rPr>
+          <w:sz w:val="24"/>
+          <w:szCs w:val="24"/>
+        </w:rPr>
+        <w:t xml:space="preserve"> order yang </w:t>
+      </w:r>
+      <w:proofErr w:type="spellStart"/>
+      <w:r>
+        <w:rPr>
+          <w:sz w:val="24"/>
+          <w:szCs w:val="24"/>
+        </w:rPr>
+        <w:t>telah</w:t>
+      </w:r>
+      <w:proofErr w:type="spellEnd"/>
+      <w:r>
+        <w:rPr>
+          <w:sz w:val="24"/>
+          <w:szCs w:val="24"/>
+        </w:rPr>
+        <w:t xml:space="preserve"> </w:t>
+      </w:r>
+      <w:proofErr w:type="spellStart"/>
+      <w:r>
+        <w:rPr>
+          <w:sz w:val="24"/>
+          <w:szCs w:val="24"/>
+        </w:rPr>
+        <w:t>dibuat</w:t>
+      </w:r>
+      <w:proofErr w:type="spellEnd"/>
+      <w:r>
+        <w:rPr>
+          <w:sz w:val="24"/>
+          <w:szCs w:val="24"/>
+        </w:rPr>
+        <w:t xml:space="preserve"> oleh customer </w:t>
+      </w:r>
+      <w:proofErr w:type="spellStart"/>
+      <w:r>
+        <w:rPr>
+          <w:sz w:val="24"/>
+          <w:szCs w:val="24"/>
+        </w:rPr>
+        <w:t>kepadanya</w:t>
+      </w:r>
+      <w:proofErr w:type="spellEnd"/>
     </w:p>
     <w:p>
       <w:pPr>
@@ -1036,7 +3167,71 @@
           <w:sz w:val="24"/>
           <w:szCs w:val="24"/>
         </w:rPr>
-        <w:t>Merchant dapat menerima atau menolak order</w:t>
+        <w:t xml:space="preserve">Merchant </w:t>
+      </w:r>
+      <w:proofErr w:type="spellStart"/>
+      <w:r>
+        <w:rPr>
+          <w:sz w:val="24"/>
+          <w:szCs w:val="24"/>
+        </w:rPr>
+        <w:t>dapat</w:t>
+      </w:r>
+      <w:proofErr w:type="spellEnd"/>
+      <w:r>
+        <w:rPr>
+          <w:sz w:val="24"/>
+          <w:szCs w:val="24"/>
+        </w:rPr>
+        <w:t xml:space="preserve"> </w:t>
+      </w:r>
+      <w:proofErr w:type="spellStart"/>
+      <w:r>
+        <w:rPr>
+          <w:sz w:val="24"/>
+          <w:szCs w:val="24"/>
+        </w:rPr>
+        <w:t>menerima</w:t>
+      </w:r>
+      <w:proofErr w:type="spellEnd"/>
+      <w:r>
+        <w:rPr>
+          <w:sz w:val="24"/>
+          <w:szCs w:val="24"/>
+        </w:rPr>
+        <w:t xml:space="preserve"> </w:t>
+      </w:r>
+      <w:proofErr w:type="spellStart"/>
+      <w:r>
+        <w:rPr>
+          <w:sz w:val="24"/>
+          <w:szCs w:val="24"/>
+        </w:rPr>
+        <w:t>atau</w:t>
+      </w:r>
+      <w:proofErr w:type="spellEnd"/>
+      <w:r>
+        <w:rPr>
+          <w:sz w:val="24"/>
+          <w:szCs w:val="24"/>
+        </w:rPr>
+        <w:t xml:space="preserve"> </w:t>
+      </w:r>
+      <w:proofErr w:type="spellStart"/>
+      <w:r>
+        <w:rPr>
+          <w:sz w:val="24"/>
+          <w:szCs w:val="24"/>
+        </w:rPr>
+        <w:t>menolak</w:t>
+      </w:r>
+      <w:proofErr w:type="spellEnd"/>
+      <w:r>
+        <w:rPr>
+          <w:sz w:val="24"/>
+          <w:szCs w:val="24"/>
+        </w:rPr>
+        <w:t xml:space="preserve"> order</w:t>
       </w:r>
     </w:p>
     <w:p>
@@ -1057,38 +3252,313 @@
           <w:sz w:val="24"/>
           <w:szCs w:val="24"/>
         </w:rPr>
-        <w:t>Customer akan menerima email penerimaan atau penolakan terhadap order mereka</w:t>
-      </w:r>
-    </w:p>
-    <w:p>
-      <w:pPr>
-        <w:jc w:val="both"/>
-        <w:rPr>
-          <w:sz w:val="24"/>
-          <w:szCs w:val="24"/>
-        </w:rPr>
-      </w:pPr>
-      <w:r>
-        <w:rPr>
-          <w:sz w:val="24"/>
-          <w:szCs w:val="24"/>
-        </w:rPr>
-        <w:t xml:space="preserve">Fitur ini juga memerlukan halaman CMS untuk admin </w:t>
-      </w:r>
+        <w:t xml:space="preserve">Customer </w:t>
+      </w:r>
+      <w:proofErr w:type="spellStart"/>
+      <w:r>
+        <w:rPr>
+          <w:sz w:val="24"/>
+          <w:szCs w:val="24"/>
+        </w:rPr>
+        <w:t>akan</w:t>
+      </w:r>
+      <w:proofErr w:type="spellEnd"/>
+      <w:r>
+        <w:rPr>
+          <w:sz w:val="24"/>
+          <w:szCs w:val="24"/>
+        </w:rPr>
+        <w:t xml:space="preserve"> </w:t>
+      </w:r>
+      <w:proofErr w:type="spellStart"/>
+      <w:r>
+        <w:rPr>
+          <w:sz w:val="24"/>
+          <w:szCs w:val="24"/>
+        </w:rPr>
+        <w:t>menerima</w:t>
+      </w:r>
+      <w:proofErr w:type="spellEnd"/>
+      <w:r>
+        <w:rPr>
+          <w:sz w:val="24"/>
+          <w:szCs w:val="24"/>
+        </w:rPr>
+        <w:t xml:space="preserve"> email </w:t>
+      </w:r>
+      <w:proofErr w:type="spellStart"/>
+      <w:r>
+        <w:rPr>
+          <w:sz w:val="24"/>
+          <w:szCs w:val="24"/>
+        </w:rPr>
+        <w:t>penerimaan</w:t>
+      </w:r>
+      <w:proofErr w:type="spellEnd"/>
+      <w:r>
+        <w:rPr>
+          <w:sz w:val="24"/>
+          <w:szCs w:val="24"/>
+        </w:rPr>
+        <w:t xml:space="preserve"> </w:t>
+      </w:r>
+      <w:proofErr w:type="spellStart"/>
+      <w:r>
+        <w:rPr>
+          <w:sz w:val="24"/>
+          <w:szCs w:val="24"/>
+        </w:rPr>
+        <w:t>atau</w:t>
+      </w:r>
+      <w:proofErr w:type="spellEnd"/>
+      <w:r>
+        <w:rPr>
+          <w:sz w:val="24"/>
+          <w:szCs w:val="24"/>
+        </w:rPr>
+        <w:t xml:space="preserve"> </w:t>
+      </w:r>
+      <w:proofErr w:type="spellStart"/>
+      <w:r>
+        <w:rPr>
+          <w:sz w:val="24"/>
+          <w:szCs w:val="24"/>
+        </w:rPr>
+        <w:t>penolakan</w:t>
+      </w:r>
+      <w:proofErr w:type="spellEnd"/>
+      <w:r>
+        <w:rPr>
+          <w:sz w:val="24"/>
+          <w:szCs w:val="24"/>
+        </w:rPr>
+        <w:t xml:space="preserve"> </w:t>
+      </w:r>
+      <w:proofErr w:type="spellStart"/>
+      <w:r>
+        <w:rPr>
+          <w:sz w:val="24"/>
+          <w:szCs w:val="24"/>
+        </w:rPr>
+        <w:t>terhadap</w:t>
+      </w:r>
+      <w:proofErr w:type="spellEnd"/>
+      <w:r>
+        <w:rPr>
+          <w:sz w:val="24"/>
+          <w:szCs w:val="24"/>
+        </w:rPr>
+        <w:t xml:space="preserve"> order </w:t>
+      </w:r>
+      <w:proofErr w:type="spellStart"/>
+      <w:r>
+        <w:rPr>
+          <w:sz w:val="24"/>
+          <w:szCs w:val="24"/>
+        </w:rPr>
+        <w:t>mereka</w:t>
+      </w:r>
+      <w:proofErr w:type="spellEnd"/>
+    </w:p>
+    <w:p>
+      <w:pPr>
+        <w:jc w:val="both"/>
+        <w:rPr>
+          <w:sz w:val="24"/>
+          <w:szCs w:val="24"/>
+        </w:rPr>
+      </w:pPr>
+      <w:r>
+        <w:rPr>
+          <w:sz w:val="24"/>
+          <w:szCs w:val="24"/>
+        </w:rPr>
+        <w:t xml:space="preserve">Fitur </w:t>
+      </w:r>
+      <w:proofErr w:type="spellStart"/>
+      <w:r>
+        <w:rPr>
+          <w:sz w:val="24"/>
+          <w:szCs w:val="24"/>
+        </w:rPr>
+        <w:t>ini</w:t>
+      </w:r>
+      <w:proofErr w:type="spellEnd"/>
+      <w:r>
+        <w:rPr>
+          <w:sz w:val="24"/>
+          <w:szCs w:val="24"/>
+        </w:rPr>
+        <w:t xml:space="preserve"> juga </w:t>
+      </w:r>
+      <w:proofErr w:type="spellStart"/>
+      <w:r>
+        <w:rPr>
+          <w:sz w:val="24"/>
+          <w:szCs w:val="24"/>
+        </w:rPr>
+        <w:t>memerlukan</w:t>
+      </w:r>
+      <w:proofErr w:type="spellEnd"/>
+      <w:r>
+        <w:rPr>
+          <w:sz w:val="24"/>
+          <w:szCs w:val="24"/>
+        </w:rPr>
+        <w:t xml:space="preserve"> </w:t>
+      </w:r>
+      <w:proofErr w:type="spellStart"/>
+      <w:r>
+        <w:rPr>
+          <w:sz w:val="24"/>
+          <w:szCs w:val="24"/>
+        </w:rPr>
+        <w:t>halaman</w:t>
+      </w:r>
+      <w:proofErr w:type="spellEnd"/>
+      <w:r>
+        <w:rPr>
+          <w:sz w:val="24"/>
+          <w:szCs w:val="24"/>
+        </w:rPr>
+        <w:t xml:space="preserve"> CMS </w:t>
+      </w:r>
+      <w:proofErr w:type="spellStart"/>
+      <w:r>
+        <w:rPr>
+          <w:sz w:val="24"/>
+          <w:szCs w:val="24"/>
+        </w:rPr>
+        <w:t>untuk</w:t>
+      </w:r>
+      <w:proofErr w:type="spellEnd"/>
+      <w:r>
+        <w:rPr>
+          <w:sz w:val="24"/>
+          <w:szCs w:val="24"/>
+        </w:rPr>
+        <w:t xml:space="preserve"> admin </w:t>
+      </w:r>
+      <w:proofErr w:type="spellStart"/>
       <w:r>
         <w:rPr>
           <w:color w:val="FF0000"/>
           <w:sz w:val="24"/>
           <w:szCs w:val="24"/>
         </w:rPr>
-        <w:t>memonitor data</w:t>
-      </w:r>
-      <w:r>
-        <w:rPr>
-          <w:sz w:val="24"/>
-          <w:szCs w:val="24"/>
-        </w:rPr>
-        <w:t>. Semua data akan ditampilkan pada halaman CMS Admin dan hanya admin yang dapat login.</w:t>
+        <w:t>memonitor</w:t>
+      </w:r>
+      <w:proofErr w:type="spellEnd"/>
+      <w:r>
+        <w:rPr>
+          <w:color w:val="FF0000"/>
+          <w:sz w:val="24"/>
+          <w:szCs w:val="24"/>
+        </w:rPr>
+        <w:t xml:space="preserve"> data</w:t>
+      </w:r>
+      <w:r>
+        <w:rPr>
+          <w:sz w:val="24"/>
+          <w:szCs w:val="24"/>
+        </w:rPr>
+        <w:t xml:space="preserve">. </w:t>
+      </w:r>
+      <w:proofErr w:type="spellStart"/>
+      <w:r>
+        <w:rPr>
+          <w:sz w:val="24"/>
+          <w:szCs w:val="24"/>
+        </w:rPr>
+        <w:t>Semua</w:t>
+      </w:r>
+      <w:proofErr w:type="spellEnd"/>
+      <w:r>
+        <w:rPr>
+          <w:sz w:val="24"/>
+          <w:szCs w:val="24"/>
+        </w:rPr>
+        <w:t xml:space="preserve"> data </w:t>
+      </w:r>
+      <w:proofErr w:type="spellStart"/>
+      <w:r>
+        <w:rPr>
+          <w:sz w:val="24"/>
+          <w:szCs w:val="24"/>
+        </w:rPr>
+        <w:t>akan</w:t>
+      </w:r>
+      <w:proofErr w:type="spellEnd"/>
+      <w:r>
+        <w:rPr>
+          <w:sz w:val="24"/>
+          <w:szCs w:val="24"/>
+        </w:rPr>
+        <w:t xml:space="preserve"> </w:t>
+      </w:r>
+      <w:proofErr w:type="spellStart"/>
+      <w:r>
+        <w:rPr>
+          <w:sz w:val="24"/>
+          <w:szCs w:val="24"/>
+        </w:rPr>
+        <w:t>ditampilkan</w:t>
+      </w:r>
+      <w:proofErr w:type="spellEnd"/>
+      <w:r>
+        <w:rPr>
+          <w:sz w:val="24"/>
+          <w:szCs w:val="24"/>
+        </w:rPr>
+        <w:t xml:space="preserve"> pada </w:t>
+      </w:r>
+      <w:proofErr w:type="spellStart"/>
+      <w:r>
+        <w:rPr>
+          <w:sz w:val="24"/>
+          <w:szCs w:val="24"/>
+        </w:rPr>
+        <w:t>halaman</w:t>
+      </w:r>
+      <w:proofErr w:type="spellEnd"/>
+      <w:r>
+        <w:rPr>
+          <w:sz w:val="24"/>
+          <w:szCs w:val="24"/>
+        </w:rPr>
+        <w:t xml:space="preserve"> CMS Admin dan </w:t>
+      </w:r>
+      <w:proofErr w:type="spellStart"/>
+      <w:r>
+        <w:rPr>
+          <w:sz w:val="24"/>
+          <w:szCs w:val="24"/>
+        </w:rPr>
+        <w:t>hanya</w:t>
+      </w:r>
+      <w:proofErr w:type="spellEnd"/>
+      <w:r>
+        <w:rPr>
+          <w:sz w:val="24"/>
+          <w:szCs w:val="24"/>
+        </w:rPr>
+        <w:t xml:space="preserve"> admin yang </w:t>
+      </w:r>
+      <w:proofErr w:type="spellStart"/>
+      <w:r>
+        <w:rPr>
+          <w:sz w:val="24"/>
+          <w:szCs w:val="24"/>
+        </w:rPr>
+        <w:t>dapat</w:t>
+      </w:r>
+      <w:proofErr w:type="spellEnd"/>
+      <w:r>
+        <w:rPr>
+          <w:sz w:val="24"/>
+          <w:szCs w:val="24"/>
+        </w:rPr>
+        <w:t xml:space="preserve"> login.</w:t>
       </w:r>
     </w:p>
     <w:p>
@@ -1145,7 +3615,103 @@
           <w:sz w:val="24"/>
           <w:szCs w:val="24"/>
         </w:rPr>
-        <w:t>planning waktu yang dibutuhkan dikelompokan berdasarkan fitur. (Gantt Chart / Google Spreedshet)</w:t>
+        <w:t xml:space="preserve">planning </w:t>
+      </w:r>
+      <w:proofErr w:type="spellStart"/>
+      <w:r>
+        <w:rPr>
+          <w:sz w:val="24"/>
+          <w:szCs w:val="24"/>
+        </w:rPr>
+        <w:t>waktu</w:t>
+      </w:r>
+      <w:proofErr w:type="spellEnd"/>
+      <w:r>
+        <w:rPr>
+          <w:sz w:val="24"/>
+          <w:szCs w:val="24"/>
+        </w:rPr>
+        <w:t xml:space="preserve"> yang </w:t>
+      </w:r>
+      <w:proofErr w:type="spellStart"/>
+      <w:r>
+        <w:rPr>
+          <w:sz w:val="24"/>
+          <w:szCs w:val="24"/>
+        </w:rPr>
+        <w:t>dibutuhkan</w:t>
+      </w:r>
+      <w:proofErr w:type="spellEnd"/>
+      <w:r>
+        <w:rPr>
+          <w:sz w:val="24"/>
+          <w:szCs w:val="24"/>
+        </w:rPr>
+        <w:t xml:space="preserve"> </w:t>
+      </w:r>
+      <w:proofErr w:type="spellStart"/>
+      <w:r>
+        <w:rPr>
+          <w:sz w:val="24"/>
+          <w:szCs w:val="24"/>
+        </w:rPr>
+        <w:t>dikelompokan</w:t>
+      </w:r>
+      <w:proofErr w:type="spellEnd"/>
+      <w:r>
+        <w:rPr>
+          <w:sz w:val="24"/>
+          <w:szCs w:val="24"/>
+        </w:rPr>
+        <w:t xml:space="preserve"> </w:t>
+      </w:r>
+      <w:proofErr w:type="spellStart"/>
+      <w:r>
+        <w:rPr>
+          <w:sz w:val="24"/>
+          <w:szCs w:val="24"/>
+        </w:rPr>
+        <w:t>berdasarkan</w:t>
+      </w:r>
+      <w:proofErr w:type="spellEnd"/>
+      <w:r>
+        <w:rPr>
+          <w:sz w:val="24"/>
+          <w:szCs w:val="24"/>
+        </w:rPr>
+        <w:t xml:space="preserve"> </w:t>
+      </w:r>
+      <w:proofErr w:type="spellStart"/>
+      <w:r>
+        <w:rPr>
+          <w:sz w:val="24"/>
+          <w:szCs w:val="24"/>
+        </w:rPr>
+        <w:t>fitur</w:t>
+      </w:r>
+      <w:proofErr w:type="spellEnd"/>
+      <w:r>
+        <w:rPr>
+          <w:sz w:val="24"/>
+          <w:szCs w:val="24"/>
+        </w:rPr>
+        <w:t xml:space="preserve">. (Gantt Chart / Google </w:t>
+      </w:r>
+      <w:proofErr w:type="spellStart"/>
+      <w:r>
+        <w:rPr>
+          <w:sz w:val="24"/>
+          <w:szCs w:val="24"/>
+        </w:rPr>
+        <w:t>Spreedshet</w:t>
+      </w:r>
+      <w:proofErr w:type="spellEnd"/>
+      <w:r>
+        <w:rPr>
+          <w:sz w:val="24"/>
+          <w:szCs w:val="24"/>
+        </w:rPr>
+        <w:t>)</w:t>
       </w:r>
     </w:p>
     <w:p>
@@ -1166,8 +3732,81 @@
           <w:sz w:val="24"/>
           <w:szCs w:val="24"/>
         </w:rPr>
-        <w:t>Buat API untuk memenuhi fitur yang telah disebutkan</w:t>
-      </w:r>
+        <w:t xml:space="preserve">Buat API </w:t>
+      </w:r>
+      <w:proofErr w:type="spellStart"/>
+      <w:r>
+        <w:rPr>
+          <w:sz w:val="24"/>
+          <w:szCs w:val="24"/>
+        </w:rPr>
+        <w:t>untuk</w:t>
+      </w:r>
+      <w:proofErr w:type="spellEnd"/>
+      <w:r>
+        <w:rPr>
+          <w:sz w:val="24"/>
+          <w:szCs w:val="24"/>
+        </w:rPr>
+        <w:t xml:space="preserve"> </w:t>
+      </w:r>
+      <w:proofErr w:type="spellStart"/>
+      <w:r>
+        <w:rPr>
+          <w:sz w:val="24"/>
+          <w:szCs w:val="24"/>
+        </w:rPr>
+        <w:t>memenuhi</w:t>
+      </w:r>
+      <w:proofErr w:type="spellEnd"/>
+      <w:r>
+        <w:rPr>
+          <w:sz w:val="24"/>
+          <w:szCs w:val="24"/>
+        </w:rPr>
+        <w:t xml:space="preserve"> </w:t>
+      </w:r>
+      <w:proofErr w:type="spellStart"/>
+      <w:r>
+        <w:rPr>
+          <w:sz w:val="24"/>
+          <w:szCs w:val="24"/>
+        </w:rPr>
+        <w:t>fitur</w:t>
+      </w:r>
+      <w:proofErr w:type="spellEnd"/>
+      <w:r>
+        <w:rPr>
+          <w:sz w:val="24"/>
+          <w:szCs w:val="24"/>
+        </w:rPr>
+        <w:t xml:space="preserve"> yang </w:t>
+      </w:r>
+      <w:proofErr w:type="spellStart"/>
+      <w:r>
+        <w:rPr>
+          <w:sz w:val="24"/>
+          <w:szCs w:val="24"/>
+        </w:rPr>
+        <w:t>telah</w:t>
+      </w:r>
+      <w:proofErr w:type="spellEnd"/>
+      <w:r>
+        <w:rPr>
+          <w:sz w:val="24"/>
+          <w:szCs w:val="24"/>
+        </w:rPr>
+        <w:t xml:space="preserve"> </w:t>
+      </w:r>
+      <w:proofErr w:type="spellStart"/>
+      <w:r>
+        <w:rPr>
+          <w:sz w:val="24"/>
+          <w:szCs w:val="24"/>
+        </w:rPr>
+        <w:t>disebutkan</w:t>
+      </w:r>
+      <w:proofErr w:type="spellEnd"/>
     </w:p>
     <w:p>
       <w:pPr>
@@ -1187,7 +3826,39 @@
           <w:sz w:val="24"/>
           <w:szCs w:val="24"/>
         </w:rPr>
-        <w:t>Buat halaman CMS untuk admin</w:t>
+        <w:t xml:space="preserve">Buat </w:t>
+      </w:r>
+      <w:proofErr w:type="spellStart"/>
+      <w:r>
+        <w:rPr>
+          <w:sz w:val="24"/>
+          <w:szCs w:val="24"/>
+        </w:rPr>
+        <w:t>halaman</w:t>
+      </w:r>
+      <w:proofErr w:type="spellEnd"/>
+      <w:r>
+        <w:rPr>
+          <w:sz w:val="24"/>
+          <w:szCs w:val="24"/>
+        </w:rPr>
+        <w:t xml:space="preserve"> CMS </w:t>
+      </w:r>
+      <w:proofErr w:type="spellStart"/>
+      <w:r>
+        <w:rPr>
+          <w:sz w:val="24"/>
+          <w:szCs w:val="24"/>
+        </w:rPr>
+        <w:t>untuk</w:t>
+      </w:r>
+      <w:proofErr w:type="spellEnd"/>
+      <w:r>
+        <w:rPr>
+          <w:sz w:val="24"/>
+          <w:szCs w:val="24"/>
+        </w:rPr>
+        <w:t xml:space="preserve"> admin</w:t>
       </w:r>
     </w:p>
     <w:p>
@@ -1208,7 +3879,23 @@
           <w:sz w:val="24"/>
           <w:szCs w:val="24"/>
         </w:rPr>
-        <w:t>Buat dokumentasi API pada Postman</w:t>
+        <w:t xml:space="preserve">Buat </w:t>
+      </w:r>
+      <w:proofErr w:type="spellStart"/>
+      <w:r>
+        <w:rPr>
+          <w:sz w:val="24"/>
+          <w:szCs w:val="24"/>
+        </w:rPr>
+        <w:t>dokumentasi</w:t>
+      </w:r>
+      <w:proofErr w:type="spellEnd"/>
+      <w:r>
+        <w:rPr>
+          <w:sz w:val="24"/>
+          <w:szCs w:val="24"/>
+        </w:rPr>
+        <w:t xml:space="preserve"> API pada Postman</w:t>
       </w:r>
     </w:p>
     <w:p>
@@ -1237,7 +3924,27 @@
           <w:sz w:val="24"/>
           <w:szCs w:val="24"/>
         </w:rPr>
-        <w:t># Ketentuan API:</w:t>
+        <w:t xml:space="preserve"># </w:t>
+      </w:r>
+      <w:proofErr w:type="spellStart"/>
+      <w:r>
+        <w:rPr>
+          <w:b/>
+          <w:bCs/>
+          <w:sz w:val="24"/>
+          <w:szCs w:val="24"/>
+        </w:rPr>
+        <w:t>Ketentuan</w:t>
+      </w:r>
+      <w:proofErr w:type="spellEnd"/>
+      <w:r>
+        <w:rPr>
+          <w:b/>
+          <w:bCs/>
+          <w:sz w:val="24"/>
+          <w:szCs w:val="24"/>
+        </w:rPr>
+        <w:t xml:space="preserve"> API:</w:t>
       </w:r>
     </w:p>
     <w:p>
@@ -1253,12 +3960,69 @@
           <w:szCs w:val="24"/>
         </w:rPr>
       </w:pPr>
-      <w:r>
-        <w:rPr>
-          <w:sz w:val="24"/>
-          <w:szCs w:val="24"/>
-        </w:rPr>
-        <w:t xml:space="preserve">Setiap api yang diakses memerlukan </w:t>
+      <w:proofErr w:type="spellStart"/>
+      <w:r>
+        <w:rPr>
+          <w:sz w:val="24"/>
+          <w:szCs w:val="24"/>
+        </w:rPr>
+        <w:t>Setiap</w:t>
+      </w:r>
+      <w:proofErr w:type="spellEnd"/>
+      <w:r>
+        <w:rPr>
+          <w:sz w:val="24"/>
+          <w:szCs w:val="24"/>
+        </w:rPr>
+        <w:t xml:space="preserve"> </w:t>
+      </w:r>
+      <w:proofErr w:type="spellStart"/>
+      <w:r>
+        <w:rPr>
+          <w:sz w:val="24"/>
+          <w:szCs w:val="24"/>
+        </w:rPr>
+        <w:t>api</w:t>
+      </w:r>
+      <w:proofErr w:type="spellEnd"/>
+      <w:r>
+        <w:rPr>
+          <w:sz w:val="24"/>
+          <w:szCs w:val="24"/>
+        </w:rPr>
+        <w:t xml:space="preserve"> yang </w:t>
+      </w:r>
+      <w:proofErr w:type="spellStart"/>
+      <w:r>
+        <w:rPr>
+          <w:sz w:val="24"/>
+          <w:szCs w:val="24"/>
+        </w:rPr>
+        <w:t>diakses</w:t>
+      </w:r>
+      <w:proofErr w:type="spellEnd"/>
+      <w:r>
+        <w:rPr>
+          <w:sz w:val="24"/>
+          <w:szCs w:val="24"/>
+        </w:rPr>
+        <w:t xml:space="preserve"> </w:t>
+      </w:r>
+      <w:proofErr w:type="spellStart"/>
+      <w:r>
+        <w:rPr>
+          <w:sz w:val="24"/>
+          <w:szCs w:val="24"/>
+        </w:rPr>
+        <w:t>memerlukan</w:t>
+      </w:r>
+      <w:proofErr w:type="spellEnd"/>
+      <w:r>
+        <w:rPr>
+          <w:sz w:val="24"/>
+          <w:szCs w:val="24"/>
+        </w:rPr>
+        <w:t xml:space="preserve"> </w:t>
       </w:r>
       <w:r>
         <w:rPr>
@@ -1267,19 +4031,37 @@
         </w:rPr>
         <w:t xml:space="preserve">token </w:t>
       </w:r>
-      <w:r>
-        <w:rPr>
-          <w:sz w:val="24"/>
-          <w:szCs w:val="24"/>
-        </w:rPr>
-        <w:t xml:space="preserve">keamanan </w:t>
-      </w:r>
-      <w:r>
-        <w:rPr>
-          <w:sz w:val="24"/>
-          <w:szCs w:val="24"/>
-        </w:rPr>
-        <w:t xml:space="preserve">seperti </w:t>
+      <w:proofErr w:type="spellStart"/>
+      <w:r>
+        <w:rPr>
+          <w:sz w:val="24"/>
+          <w:szCs w:val="24"/>
+        </w:rPr>
+        <w:t>keamanan</w:t>
+      </w:r>
+      <w:proofErr w:type="spellEnd"/>
+      <w:r>
+        <w:rPr>
+          <w:sz w:val="24"/>
+          <w:szCs w:val="24"/>
+        </w:rPr>
+        <w:t xml:space="preserve"> </w:t>
+      </w:r>
+      <w:proofErr w:type="spellStart"/>
+      <w:r>
+        <w:rPr>
+          <w:sz w:val="24"/>
+          <w:szCs w:val="24"/>
+        </w:rPr>
+        <w:t>seperti</w:t>
+      </w:r>
+      <w:proofErr w:type="spellEnd"/>
+      <w:r>
+        <w:rPr>
+          <w:sz w:val="24"/>
+          <w:szCs w:val="24"/>
+        </w:rPr>
+        <w:t xml:space="preserve"> </w:t>
       </w:r>
       <w:r>
         <w:rPr>
@@ -1302,13 +4084,111 @@
           <w:szCs w:val="24"/>
         </w:rPr>
       </w:pPr>
-      <w:r>
-        <w:rPr>
-          <w:sz w:val="24"/>
-          <w:szCs w:val="24"/>
-        </w:rPr>
-        <w:t>Beberapa API (yang diakses setelah login) memerlukan token keamanan seperti AccessToken</w:t>
-      </w:r>
+      <w:proofErr w:type="spellStart"/>
+      <w:r>
+        <w:rPr>
+          <w:sz w:val="24"/>
+          <w:szCs w:val="24"/>
+        </w:rPr>
+        <w:t>Beberapa</w:t>
+      </w:r>
+      <w:proofErr w:type="spellEnd"/>
+      <w:r>
+        <w:rPr>
+          <w:sz w:val="24"/>
+          <w:szCs w:val="24"/>
+        </w:rPr>
+        <w:t xml:space="preserve"> API (yang </w:t>
+      </w:r>
+      <w:proofErr w:type="spellStart"/>
+      <w:r>
+        <w:rPr>
+          <w:sz w:val="24"/>
+          <w:szCs w:val="24"/>
+        </w:rPr>
+        <w:t>diakses</w:t>
+      </w:r>
+      <w:proofErr w:type="spellEnd"/>
+      <w:r>
+        <w:rPr>
+          <w:sz w:val="24"/>
+          <w:szCs w:val="24"/>
+        </w:rPr>
+        <w:t xml:space="preserve"> </w:t>
+      </w:r>
+      <w:proofErr w:type="spellStart"/>
+      <w:r>
+        <w:rPr>
+          <w:sz w:val="24"/>
+          <w:szCs w:val="24"/>
+        </w:rPr>
+        <w:t>setelah</w:t>
+      </w:r>
+      <w:proofErr w:type="spellEnd"/>
+      <w:r>
+        <w:rPr>
+          <w:sz w:val="24"/>
+          <w:szCs w:val="24"/>
+        </w:rPr>
+        <w:t xml:space="preserve"> login) </w:t>
+      </w:r>
+      <w:proofErr w:type="spellStart"/>
+      <w:r>
+        <w:rPr>
+          <w:sz w:val="24"/>
+          <w:szCs w:val="24"/>
+        </w:rPr>
+        <w:t>memerlukan</w:t>
+      </w:r>
+      <w:proofErr w:type="spellEnd"/>
+      <w:r>
+        <w:rPr>
+          <w:sz w:val="24"/>
+          <w:szCs w:val="24"/>
+        </w:rPr>
+        <w:t xml:space="preserve"> token </w:t>
+      </w:r>
+      <w:proofErr w:type="spellStart"/>
+      <w:r>
+        <w:rPr>
+          <w:sz w:val="24"/>
+          <w:szCs w:val="24"/>
+        </w:rPr>
+        <w:t>keamanan</w:t>
+      </w:r>
+      <w:proofErr w:type="spellEnd"/>
+      <w:r>
+        <w:rPr>
+          <w:sz w:val="24"/>
+          <w:szCs w:val="24"/>
+        </w:rPr>
+        <w:t xml:space="preserve"> </w:t>
+      </w:r>
+      <w:proofErr w:type="spellStart"/>
+      <w:r>
+        <w:rPr>
+          <w:sz w:val="24"/>
+          <w:szCs w:val="24"/>
+        </w:rPr>
+        <w:t>seperti</w:t>
+      </w:r>
+      <w:proofErr w:type="spellEnd"/>
+      <w:r>
+        <w:rPr>
+          <w:sz w:val="24"/>
+          <w:szCs w:val="24"/>
+        </w:rPr>
+        <w:t xml:space="preserve"> </w:t>
+      </w:r>
+      <w:proofErr w:type="spellStart"/>
+      <w:r>
+        <w:rPr>
+          <w:sz w:val="24"/>
+          <w:szCs w:val="24"/>
+        </w:rPr>
+        <w:t>AccessToken</w:t>
+      </w:r>
+      <w:proofErr w:type="spellEnd"/>
     </w:p>
     <w:p>
       <w:pPr>
@@ -1323,12 +4203,69 @@
           <w:szCs w:val="24"/>
         </w:rPr>
       </w:pPr>
-      <w:r>
-        <w:rPr>
-          <w:sz w:val="24"/>
-          <w:szCs w:val="24"/>
-        </w:rPr>
-        <w:t>Setiap token keamanan wajib diletakkan pada header</w:t>
+      <w:proofErr w:type="spellStart"/>
+      <w:r>
+        <w:rPr>
+          <w:sz w:val="24"/>
+          <w:szCs w:val="24"/>
+        </w:rPr>
+        <w:t>Setiap</w:t>
+      </w:r>
+      <w:proofErr w:type="spellEnd"/>
+      <w:r>
+        <w:rPr>
+          <w:sz w:val="24"/>
+          <w:szCs w:val="24"/>
+        </w:rPr>
+        <w:t xml:space="preserve"> token </w:t>
+      </w:r>
+      <w:proofErr w:type="spellStart"/>
+      <w:r>
+        <w:rPr>
+          <w:sz w:val="24"/>
+          <w:szCs w:val="24"/>
+        </w:rPr>
+        <w:t>keamanan</w:t>
+      </w:r>
+      <w:proofErr w:type="spellEnd"/>
+      <w:r>
+        <w:rPr>
+          <w:sz w:val="24"/>
+          <w:szCs w:val="24"/>
+        </w:rPr>
+        <w:t xml:space="preserve"> </w:t>
+      </w:r>
+      <w:proofErr w:type="spellStart"/>
+      <w:r>
+        <w:rPr>
+          <w:sz w:val="24"/>
+          <w:szCs w:val="24"/>
+        </w:rPr>
+        <w:t>wajib</w:t>
+      </w:r>
+      <w:proofErr w:type="spellEnd"/>
+      <w:r>
+        <w:rPr>
+          <w:sz w:val="24"/>
+          <w:szCs w:val="24"/>
+        </w:rPr>
+        <w:t xml:space="preserve"> </w:t>
+      </w:r>
+      <w:proofErr w:type="spellStart"/>
+      <w:r>
+        <w:rPr>
+          <w:sz w:val="24"/>
+          <w:szCs w:val="24"/>
+        </w:rPr>
+        <w:t>diletakkan</w:t>
+      </w:r>
+      <w:proofErr w:type="spellEnd"/>
+      <w:r>
+        <w:rPr>
+          <w:sz w:val="24"/>
+          <w:szCs w:val="24"/>
+        </w:rPr>
+        <w:t xml:space="preserve"> pada header</w:t>
       </w:r>
     </w:p>
     <w:p>
@@ -1344,13 +4281,47 @@
           <w:szCs w:val="24"/>
         </w:rPr>
       </w:pPr>
-      <w:r>
-        <w:rPr>
-          <w:sz w:val="24"/>
-          <w:szCs w:val="24"/>
-        </w:rPr>
-        <w:t>Penggunakan method (GET / POST) pada situasi tertentu</w:t>
-      </w:r>
+      <w:proofErr w:type="spellStart"/>
+      <w:r>
+        <w:rPr>
+          <w:sz w:val="24"/>
+          <w:szCs w:val="24"/>
+        </w:rPr>
+        <w:t>Penggunakan</w:t>
+      </w:r>
+      <w:proofErr w:type="spellEnd"/>
+      <w:r>
+        <w:rPr>
+          <w:sz w:val="24"/>
+          <w:szCs w:val="24"/>
+        </w:rPr>
+        <w:t xml:space="preserve"> method (GET / POST) pada </w:t>
+      </w:r>
+      <w:proofErr w:type="spellStart"/>
+      <w:r>
+        <w:rPr>
+          <w:sz w:val="24"/>
+          <w:szCs w:val="24"/>
+        </w:rPr>
+        <w:t>situasi</w:t>
+      </w:r>
+      <w:proofErr w:type="spellEnd"/>
+      <w:r>
+        <w:rPr>
+          <w:sz w:val="24"/>
+          <w:szCs w:val="24"/>
+        </w:rPr>
+        <w:t xml:space="preserve"> </w:t>
+      </w:r>
+      <w:proofErr w:type="spellStart"/>
+      <w:r>
+        <w:rPr>
+          <w:sz w:val="24"/>
+          <w:szCs w:val="24"/>
+        </w:rPr>
+        <w:t>tertentu</w:t>
+      </w:r>
+      <w:proofErr w:type="spellEnd"/>
     </w:p>
     <w:p>
       <w:pPr>
@@ -1394,14 +4365,1157 @@
           <w:szCs w:val="24"/>
         </w:rPr>
       </w:pPr>
+      <w:proofErr w:type="spellStart"/>
       <w:r>
         <w:rPr>
           <w:sz w:val="24"/>
           <w:szCs w:val="24"/>
         </w:rPr>
         <w:lastRenderedPageBreak/>
-        <w:t>Struktur data diatas hanyalah struktur data sementara, Anda dapat menambahkan table atau field baru jika diperlukan</w:t>
-      </w:r>
+        <w:t>Struktur</w:t>
+      </w:r>
+      <w:proofErr w:type="spellEnd"/>
+      <w:r>
+        <w:rPr>
+          <w:sz w:val="24"/>
+          <w:szCs w:val="24"/>
+        </w:rPr>
+        <w:t xml:space="preserve"> data </w:t>
+      </w:r>
+      <w:proofErr w:type="spellStart"/>
+      <w:r>
+        <w:rPr>
+          <w:sz w:val="24"/>
+          <w:szCs w:val="24"/>
+        </w:rPr>
+        <w:t>diatas</w:t>
+      </w:r>
+      <w:proofErr w:type="spellEnd"/>
+      <w:r>
+        <w:rPr>
+          <w:sz w:val="24"/>
+          <w:szCs w:val="24"/>
+        </w:rPr>
+        <w:t xml:space="preserve"> </w:t>
+      </w:r>
+      <w:proofErr w:type="spellStart"/>
+      <w:r>
+        <w:rPr>
+          <w:sz w:val="24"/>
+          <w:szCs w:val="24"/>
+        </w:rPr>
+        <w:t>hanyalah</w:t>
+      </w:r>
+      <w:proofErr w:type="spellEnd"/>
+      <w:r>
+        <w:rPr>
+          <w:sz w:val="24"/>
+          <w:szCs w:val="24"/>
+        </w:rPr>
+        <w:t xml:space="preserve"> </w:t>
+      </w:r>
+      <w:proofErr w:type="spellStart"/>
+      <w:r>
+        <w:rPr>
+          <w:sz w:val="24"/>
+          <w:szCs w:val="24"/>
+        </w:rPr>
+        <w:t>struktur</w:t>
+      </w:r>
+      <w:proofErr w:type="spellEnd"/>
+      <w:r>
+        <w:rPr>
+          <w:sz w:val="24"/>
+          <w:szCs w:val="24"/>
+        </w:rPr>
+        <w:t xml:space="preserve"> data </w:t>
+      </w:r>
+      <w:proofErr w:type="spellStart"/>
+      <w:r>
+        <w:rPr>
+          <w:sz w:val="24"/>
+          <w:szCs w:val="24"/>
+        </w:rPr>
+        <w:t>sementara</w:t>
+      </w:r>
+      <w:proofErr w:type="spellEnd"/>
+      <w:r>
+        <w:rPr>
+          <w:sz w:val="24"/>
+          <w:szCs w:val="24"/>
+        </w:rPr>
+        <w:t xml:space="preserve">, Anda </w:t>
+      </w:r>
+      <w:proofErr w:type="spellStart"/>
+      <w:r>
+        <w:rPr>
+          <w:sz w:val="24"/>
+          <w:szCs w:val="24"/>
+        </w:rPr>
+        <w:t>dapat</w:t>
+      </w:r>
+      <w:proofErr w:type="spellEnd"/>
+      <w:r>
+        <w:rPr>
+          <w:sz w:val="24"/>
+          <w:szCs w:val="24"/>
+        </w:rPr>
+        <w:t xml:space="preserve"> </w:t>
+      </w:r>
+      <w:proofErr w:type="spellStart"/>
+      <w:r>
+        <w:rPr>
+          <w:sz w:val="24"/>
+          <w:szCs w:val="24"/>
+        </w:rPr>
+        <w:t>menambahkan</w:t>
+      </w:r>
+      <w:proofErr w:type="spellEnd"/>
+      <w:r>
+        <w:rPr>
+          <w:sz w:val="24"/>
+          <w:szCs w:val="24"/>
+        </w:rPr>
+        <w:t xml:space="preserve"> table </w:t>
+      </w:r>
+      <w:proofErr w:type="spellStart"/>
+      <w:r>
+        <w:rPr>
+          <w:sz w:val="24"/>
+          <w:szCs w:val="24"/>
+        </w:rPr>
+        <w:t>atau</w:t>
+      </w:r>
+      <w:proofErr w:type="spellEnd"/>
+      <w:r>
+        <w:rPr>
+          <w:sz w:val="24"/>
+          <w:szCs w:val="24"/>
+        </w:rPr>
+        <w:t xml:space="preserve"> field </w:t>
+      </w:r>
+      <w:proofErr w:type="spellStart"/>
+      <w:r>
+        <w:rPr>
+          <w:sz w:val="24"/>
+          <w:szCs w:val="24"/>
+        </w:rPr>
+        <w:t>baru</w:t>
+      </w:r>
+      <w:proofErr w:type="spellEnd"/>
+      <w:r>
+        <w:rPr>
+          <w:sz w:val="24"/>
+          <w:szCs w:val="24"/>
+        </w:rPr>
+        <w:t xml:space="preserve"> </w:t>
+      </w:r>
+      <w:proofErr w:type="spellStart"/>
+      <w:r>
+        <w:rPr>
+          <w:sz w:val="24"/>
+          <w:szCs w:val="24"/>
+        </w:rPr>
+        <w:t>jika</w:t>
+      </w:r>
+      <w:proofErr w:type="spellEnd"/>
+      <w:r>
+        <w:rPr>
+          <w:sz w:val="24"/>
+          <w:szCs w:val="24"/>
+        </w:rPr>
+        <w:t xml:space="preserve"> </w:t>
+      </w:r>
+      <w:proofErr w:type="spellStart"/>
+      <w:r>
+        <w:rPr>
+          <w:sz w:val="24"/>
+          <w:szCs w:val="24"/>
+        </w:rPr>
+        <w:t>diperlukan</w:t>
+      </w:r>
+      <w:proofErr w:type="spellEnd"/>
+    </w:p>
+    <w:p>
+      <w:pPr>
+        <w:jc w:val="both"/>
+        <w:rPr>
+          <w:sz w:val="24"/>
+          <w:szCs w:val="24"/>
+        </w:rPr>
+      </w:pPr>
+    </w:p>
+    <w:p>
+      <w:pPr>
+        <w:jc w:val="both"/>
+        <w:rPr>
+          <w:sz w:val="24"/>
+          <w:szCs w:val="24"/>
+        </w:rPr>
+      </w:pPr>
+      <w:proofErr w:type="spellStart"/>
+      <w:r>
+        <w:rPr>
+          <w:sz w:val="24"/>
+          <w:szCs w:val="24"/>
+        </w:rPr>
+        <w:t>Api</w:t>
+      </w:r>
+      <w:proofErr w:type="spellEnd"/>
+      <w:r>
+        <w:rPr>
+          <w:sz w:val="24"/>
+          <w:szCs w:val="24"/>
+        </w:rPr>
+        <w:t xml:space="preserve"> end point </w:t>
+      </w:r>
+    </w:p>
+    <w:p>
+      <w:pPr>
+        <w:jc w:val="both"/>
+        <w:rPr>
+          <w:sz w:val="24"/>
+          <w:szCs w:val="24"/>
+        </w:rPr>
+      </w:pPr>
+      <w:r>
+        <w:rPr>
+          <w:sz w:val="24"/>
+          <w:szCs w:val="24"/>
+        </w:rPr>
+        <w:t>/</w:t>
+      </w:r>
+      <w:proofErr w:type="spellStart"/>
+      <w:proofErr w:type="gramStart"/>
+      <w:r>
+        <w:rPr>
+          <w:sz w:val="24"/>
+          <w:szCs w:val="24"/>
+        </w:rPr>
+        <w:t>api</w:t>
+      </w:r>
+      <w:proofErr w:type="spellEnd"/>
+      <w:proofErr w:type="gramEnd"/>
+      <w:r>
+        <w:rPr>
+          <w:sz w:val="24"/>
+          <w:szCs w:val="24"/>
+        </w:rPr>
+        <w:t xml:space="preserve"> -&gt; main end point</w:t>
+      </w:r>
+    </w:p>
+    <w:p>
+      <w:pPr>
+        <w:jc w:val="both"/>
+        <w:rPr>
+          <w:sz w:val="24"/>
+          <w:szCs w:val="24"/>
+        </w:rPr>
+      </w:pPr>
+    </w:p>
+    <w:p>
+      <w:pPr>
+        <w:jc w:val="both"/>
+        <w:rPr>
+          <w:sz w:val="24"/>
+          <w:szCs w:val="24"/>
+        </w:rPr>
+      </w:pPr>
+      <w:r>
+        <w:rPr>
+          <w:sz w:val="24"/>
+          <w:szCs w:val="24"/>
+        </w:rPr>
+        <w:t># Customers</w:t>
+      </w:r>
+    </w:p>
+    <w:p>
+      <w:pPr>
+        <w:jc w:val="both"/>
+        <w:rPr>
+          <w:color w:val="FF0000"/>
+          <w:sz w:val="24"/>
+          <w:szCs w:val="24"/>
+        </w:rPr>
+      </w:pPr>
+      <w:r>
+        <w:rPr>
+          <w:color w:val="FF0000"/>
+          <w:sz w:val="24"/>
+          <w:szCs w:val="24"/>
+        </w:rPr>
+        <w:t>POST /customers/register</w:t>
+      </w:r>
+    </w:p>
+    <w:p>
+      <w:pPr>
+        <w:jc w:val="both"/>
+        <w:rPr>
+          <w:color w:val="FF0000"/>
+          <w:sz w:val="24"/>
+          <w:szCs w:val="24"/>
+        </w:rPr>
+      </w:pPr>
+      <w:r>
+        <w:rPr>
+          <w:color w:val="FF0000"/>
+          <w:sz w:val="24"/>
+          <w:szCs w:val="24"/>
+        </w:rPr>
+        <w:t>POST /customers/login</w:t>
+      </w:r>
+    </w:p>
+    <w:p>
+      <w:pPr>
+        <w:jc w:val="both"/>
+        <w:rPr>
+          <w:color w:val="FF0000"/>
+          <w:sz w:val="24"/>
+          <w:szCs w:val="24"/>
+        </w:rPr>
+      </w:pPr>
+      <w:r>
+        <w:rPr>
+          <w:color w:val="FF0000"/>
+          <w:sz w:val="24"/>
+          <w:szCs w:val="24"/>
+        </w:rPr>
+        <w:t xml:space="preserve">POST /customers/forgot-password </w:t>
+      </w:r>
+    </w:p>
+    <w:p>
+      <w:pPr>
+        <w:jc w:val="both"/>
+        <w:rPr>
+          <w:color w:val="FF0000"/>
+          <w:sz w:val="24"/>
+          <w:szCs w:val="24"/>
+        </w:rPr>
+      </w:pPr>
+      <w:r>
+        <w:rPr>
+          <w:color w:val="FF0000"/>
+          <w:sz w:val="24"/>
+          <w:szCs w:val="24"/>
+        </w:rPr>
+        <w:t>POST</w:t>
+      </w:r>
+      <w:r>
+        <w:rPr>
+          <w:color w:val="FF0000"/>
+          <w:sz w:val="24"/>
+          <w:szCs w:val="24"/>
+        </w:rPr>
+        <w:t xml:space="preserve"> /customers/logout</w:t>
+      </w:r>
+    </w:p>
+    <w:p>
+      <w:pPr>
+        <w:jc w:val="both"/>
+        <w:rPr>
+          <w:color w:val="FF0000"/>
+          <w:sz w:val="24"/>
+          <w:szCs w:val="24"/>
+        </w:rPr>
+      </w:pPr>
+    </w:p>
+    <w:p>
+      <w:pPr>
+        <w:jc w:val="both"/>
+        <w:rPr>
+          <w:sz w:val="24"/>
+          <w:szCs w:val="24"/>
+        </w:rPr>
+      </w:pPr>
+      <w:r>
+        <w:rPr>
+          <w:sz w:val="24"/>
+          <w:szCs w:val="24"/>
+        </w:rPr>
+        <w:t># Profile Customer</w:t>
+      </w:r>
+    </w:p>
+    <w:p>
+      <w:pPr>
+        <w:jc w:val="both"/>
+        <w:rPr>
+          <w:sz w:val="24"/>
+          <w:szCs w:val="24"/>
+        </w:rPr>
+      </w:pPr>
+      <w:r>
+        <w:rPr>
+          <w:sz w:val="24"/>
+          <w:szCs w:val="24"/>
+        </w:rPr>
+        <w:t>GET /customer</w:t>
+      </w:r>
+      <w:r>
+        <w:rPr>
+          <w:sz w:val="24"/>
+          <w:szCs w:val="24"/>
+        </w:rPr>
+        <w:t>s</w:t>
+      </w:r>
+      <w:r>
+        <w:rPr>
+          <w:sz w:val="24"/>
+          <w:szCs w:val="24"/>
+        </w:rPr>
+        <w:t>/profile</w:t>
+      </w:r>
+      <w:r>
+        <w:rPr>
+          <w:sz w:val="24"/>
+          <w:szCs w:val="24"/>
+        </w:rPr>
+        <w:t>/</w:t>
+      </w:r>
+      <w:r>
+        <w:rPr>
+          <w:sz w:val="24"/>
+          <w:szCs w:val="24"/>
+        </w:rPr>
+        <w:t xml:space="preserve"> </w:t>
+      </w:r>
+      <w:r>
+        <w:rPr>
+          <w:sz w:val="24"/>
+          <w:szCs w:val="24"/>
+        </w:rPr>
+        <w:t>[</w:t>
+      </w:r>
+      <w:r>
+        <w:rPr>
+          <w:sz w:val="24"/>
+          <w:szCs w:val="24"/>
+        </w:rPr>
+        <w:t>get customer</w:t>
+      </w:r>
+      <w:r>
+        <w:rPr>
+          <w:sz w:val="24"/>
+          <w:szCs w:val="24"/>
+        </w:rPr>
+        <w:t>]</w:t>
+      </w:r>
+      <w:r>
+        <w:rPr>
+          <w:sz w:val="24"/>
+          <w:szCs w:val="24"/>
+        </w:rPr>
+        <w:t xml:space="preserve"> </w:t>
+      </w:r>
+    </w:p>
+    <w:p>
+      <w:pPr>
+        <w:jc w:val="both"/>
+        <w:rPr>
+          <w:sz w:val="24"/>
+          <w:szCs w:val="24"/>
+        </w:rPr>
+      </w:pPr>
+      <w:r>
+        <w:rPr>
+          <w:sz w:val="24"/>
+          <w:szCs w:val="24"/>
+        </w:rPr>
+        <w:t>PUT</w:t>
+      </w:r>
+      <w:r>
+        <w:rPr>
+          <w:sz w:val="24"/>
+          <w:szCs w:val="24"/>
+        </w:rPr>
+        <w:t xml:space="preserve"> /customers/profile </w:t>
+      </w:r>
+      <w:r>
+        <w:rPr>
+          <w:sz w:val="24"/>
+          <w:szCs w:val="24"/>
+        </w:rPr>
+        <w:t>[</w:t>
+      </w:r>
+      <w:r>
+        <w:rPr>
+          <w:sz w:val="24"/>
+          <w:szCs w:val="24"/>
+        </w:rPr>
+        <w:t>edit profile</w:t>
+      </w:r>
+      <w:r>
+        <w:rPr>
+          <w:sz w:val="24"/>
+          <w:szCs w:val="24"/>
+        </w:rPr>
+        <w:t>]</w:t>
+      </w:r>
+    </w:p>
+    <w:p>
+      <w:pPr>
+        <w:jc w:val="both"/>
+        <w:rPr>
+          <w:sz w:val="24"/>
+          <w:szCs w:val="24"/>
+        </w:rPr>
+      </w:pPr>
+      <w:r>
+        <w:rPr>
+          <w:sz w:val="24"/>
+          <w:szCs w:val="24"/>
+        </w:rPr>
+        <w:t>P</w:t>
+      </w:r>
+      <w:r>
+        <w:rPr>
+          <w:sz w:val="24"/>
+          <w:szCs w:val="24"/>
+        </w:rPr>
+        <w:t>UT</w:t>
+      </w:r>
+      <w:r>
+        <w:rPr>
+          <w:sz w:val="24"/>
+          <w:szCs w:val="24"/>
+        </w:rPr>
+        <w:t xml:space="preserve"> /customers/profile/picture </w:t>
+      </w:r>
+      <w:r>
+        <w:rPr>
+          <w:sz w:val="24"/>
+          <w:szCs w:val="24"/>
+        </w:rPr>
+        <w:t>[</w:t>
+      </w:r>
+      <w:r>
+        <w:rPr>
+          <w:sz w:val="24"/>
+          <w:szCs w:val="24"/>
+        </w:rPr>
+        <w:t>edit profile picture</w:t>
+      </w:r>
+      <w:r>
+        <w:rPr>
+          <w:sz w:val="24"/>
+          <w:szCs w:val="24"/>
+        </w:rPr>
+        <w:t>]</w:t>
+      </w:r>
+      <w:r>
+        <w:rPr>
+          <w:sz w:val="24"/>
+          <w:szCs w:val="24"/>
+        </w:rPr>
+        <w:t xml:space="preserve"> </w:t>
+      </w:r>
+    </w:p>
+    <w:p>
+      <w:pPr>
+        <w:jc w:val="both"/>
+        <w:rPr>
+          <w:sz w:val="24"/>
+          <w:szCs w:val="24"/>
+        </w:rPr>
+      </w:pPr>
+    </w:p>
+    <w:p>
+      <w:pPr>
+        <w:jc w:val="both"/>
+        <w:rPr>
+          <w:sz w:val="24"/>
+          <w:szCs w:val="24"/>
+        </w:rPr>
+      </w:pPr>
+      <w:r>
+        <w:rPr>
+          <w:sz w:val="24"/>
+          <w:szCs w:val="24"/>
+        </w:rPr>
+        <w:t>#Carts</w:t>
+      </w:r>
+    </w:p>
+    <w:p>
+      <w:pPr>
+        <w:jc w:val="both"/>
+        <w:rPr>
+          <w:sz w:val="24"/>
+          <w:szCs w:val="24"/>
+        </w:rPr>
+      </w:pPr>
+      <w:r>
+        <w:rPr>
+          <w:sz w:val="24"/>
+          <w:szCs w:val="24"/>
+        </w:rPr>
+        <w:t>GET /customers/carts [get customer carts]</w:t>
+      </w:r>
+    </w:p>
+    <w:p>
+      <w:pPr>
+        <w:jc w:val="both"/>
+        <w:rPr>
+          <w:sz w:val="24"/>
+          <w:szCs w:val="24"/>
+        </w:rPr>
+      </w:pPr>
+      <w:r>
+        <w:rPr>
+          <w:sz w:val="24"/>
+          <w:szCs w:val="24"/>
+        </w:rPr>
+        <w:t>POST /customers/carts [add Customer carts]</w:t>
+      </w:r>
+    </w:p>
+    <w:p>
+      <w:pPr>
+        <w:jc w:val="both"/>
+        <w:rPr>
+          <w:sz w:val="24"/>
+          <w:szCs w:val="24"/>
+        </w:rPr>
+      </w:pPr>
+      <w:r>
+        <w:rPr>
+          <w:sz w:val="24"/>
+          <w:szCs w:val="24"/>
+        </w:rPr>
+        <w:t>DELETE /customers/carts/</w:t>
+      </w:r>
+      <w:r>
+        <w:rPr>
+          <w:sz w:val="24"/>
+          <w:szCs w:val="24"/>
+        </w:rPr>
+        <w:t xml:space="preserve"> {product id}</w:t>
+      </w:r>
+      <w:r>
+        <w:rPr>
+          <w:sz w:val="24"/>
+          <w:szCs w:val="24"/>
+        </w:rPr>
+        <w:t xml:space="preserve"> [delete product in carts with id] </w:t>
+      </w:r>
+    </w:p>
+    <w:p>
+      <w:pPr>
+        <w:jc w:val="both"/>
+        <w:rPr>
+          <w:sz w:val="24"/>
+          <w:szCs w:val="24"/>
+        </w:rPr>
+      </w:pPr>
+      <w:r>
+        <w:rPr>
+          <w:sz w:val="24"/>
+          <w:szCs w:val="24"/>
+        </w:rPr>
+        <w:t>PUT /customers/carts/</w:t>
+      </w:r>
+      <w:r>
+        <w:rPr>
+          <w:sz w:val="24"/>
+          <w:szCs w:val="24"/>
+        </w:rPr>
+        <w:t xml:space="preserve"> {product id}</w:t>
+      </w:r>
+      <w:r>
+        <w:rPr>
+          <w:sz w:val="24"/>
+          <w:szCs w:val="24"/>
+        </w:rPr>
+        <w:t xml:space="preserve"> [edit total product in carts with id]</w:t>
+      </w:r>
+    </w:p>
+    <w:p>
+      <w:pPr>
+        <w:jc w:val="both"/>
+        <w:rPr>
+          <w:sz w:val="24"/>
+          <w:szCs w:val="24"/>
+        </w:rPr>
+      </w:pPr>
+    </w:p>
+    <w:p>
+      <w:pPr>
+        <w:jc w:val="both"/>
+        <w:rPr>
+          <w:sz w:val="24"/>
+          <w:szCs w:val="24"/>
+        </w:rPr>
+      </w:pPr>
+      <w:r>
+        <w:rPr>
+          <w:sz w:val="24"/>
+          <w:szCs w:val="24"/>
+        </w:rPr>
+        <w:t xml:space="preserve"># </w:t>
+      </w:r>
+      <w:r>
+        <w:rPr>
+          <w:sz w:val="24"/>
+          <w:szCs w:val="24"/>
+        </w:rPr>
+        <w:t>Merchant</w:t>
+      </w:r>
+      <w:r>
+        <w:rPr>
+          <w:sz w:val="24"/>
+          <w:szCs w:val="24"/>
+        </w:rPr>
+        <w:t>s</w:t>
+      </w:r>
+    </w:p>
+    <w:p>
+      <w:pPr>
+        <w:jc w:val="both"/>
+        <w:rPr>
+          <w:color w:val="FF0000"/>
+          <w:sz w:val="24"/>
+          <w:szCs w:val="24"/>
+        </w:rPr>
+      </w:pPr>
+      <w:r>
+        <w:rPr>
+          <w:color w:val="FF0000"/>
+          <w:sz w:val="24"/>
+          <w:szCs w:val="24"/>
+        </w:rPr>
+        <w:t>POST /merchants/register</w:t>
+      </w:r>
+    </w:p>
+    <w:p>
+      <w:pPr>
+        <w:jc w:val="both"/>
+        <w:rPr>
+          <w:color w:val="FF0000"/>
+          <w:sz w:val="24"/>
+          <w:szCs w:val="24"/>
+        </w:rPr>
+      </w:pPr>
+      <w:r>
+        <w:rPr>
+          <w:color w:val="FF0000"/>
+          <w:sz w:val="24"/>
+          <w:szCs w:val="24"/>
+        </w:rPr>
+        <w:t>POST /merchants/login</w:t>
+      </w:r>
+    </w:p>
+    <w:p>
+      <w:pPr>
+        <w:jc w:val="both"/>
+        <w:rPr>
+          <w:color w:val="FF0000"/>
+          <w:sz w:val="24"/>
+          <w:szCs w:val="24"/>
+        </w:rPr>
+      </w:pPr>
+      <w:r>
+        <w:rPr>
+          <w:color w:val="FF0000"/>
+          <w:sz w:val="24"/>
+          <w:szCs w:val="24"/>
+        </w:rPr>
+        <w:t>POST /mercha</w:t>
+      </w:r>
+      <w:r>
+        <w:rPr>
+          <w:color w:val="FF0000"/>
+          <w:sz w:val="24"/>
+          <w:szCs w:val="24"/>
+        </w:rPr>
+        <w:t>n</w:t>
+      </w:r>
+      <w:r>
+        <w:rPr>
+          <w:color w:val="FF0000"/>
+          <w:sz w:val="24"/>
+          <w:szCs w:val="24"/>
+        </w:rPr>
+        <w:t>t</w:t>
+      </w:r>
+      <w:r>
+        <w:rPr>
+          <w:color w:val="FF0000"/>
+          <w:sz w:val="24"/>
+          <w:szCs w:val="24"/>
+        </w:rPr>
+        <w:t>s</w:t>
+      </w:r>
+      <w:r>
+        <w:rPr>
+          <w:color w:val="FF0000"/>
+          <w:sz w:val="24"/>
+          <w:szCs w:val="24"/>
+        </w:rPr>
+        <w:t>/forgot-password</w:t>
+      </w:r>
+      <w:r>
+        <w:rPr>
+          <w:color w:val="FF0000"/>
+          <w:sz w:val="24"/>
+          <w:szCs w:val="24"/>
+        </w:rPr>
+        <w:t xml:space="preserve"> </w:t>
+      </w:r>
+    </w:p>
+    <w:p>
+      <w:pPr>
+        <w:jc w:val="both"/>
+        <w:rPr>
+          <w:color w:val="FF0000"/>
+          <w:sz w:val="24"/>
+          <w:szCs w:val="24"/>
+        </w:rPr>
+      </w:pPr>
+      <w:r>
+        <w:rPr>
+          <w:color w:val="FF0000"/>
+          <w:sz w:val="24"/>
+          <w:szCs w:val="24"/>
+        </w:rPr>
+        <w:t>GET /</w:t>
+      </w:r>
+      <w:r>
+        <w:rPr>
+          <w:color w:val="FF0000"/>
+          <w:sz w:val="24"/>
+          <w:szCs w:val="24"/>
+        </w:rPr>
+        <w:t>merchants</w:t>
+      </w:r>
+      <w:r>
+        <w:rPr>
+          <w:color w:val="FF0000"/>
+          <w:sz w:val="24"/>
+          <w:szCs w:val="24"/>
+        </w:rPr>
+        <w:t>/logout</w:t>
+      </w:r>
+    </w:p>
+    <w:p>
+      <w:pPr>
+        <w:jc w:val="both"/>
+        <w:rPr>
+          <w:sz w:val="24"/>
+          <w:szCs w:val="24"/>
+        </w:rPr>
+      </w:pPr>
+      <w:r>
+        <w:rPr>
+          <w:sz w:val="24"/>
+          <w:szCs w:val="24"/>
+        </w:rPr>
+        <w:t>GET /merchants/</w:t>
+      </w:r>
+      <w:r>
+        <w:rPr>
+          <w:sz w:val="24"/>
+          <w:szCs w:val="24"/>
+        </w:rPr>
+        <w:t xml:space="preserve"> </w:t>
+      </w:r>
+      <w:r>
+        <w:rPr>
+          <w:sz w:val="24"/>
+          <w:szCs w:val="24"/>
+        </w:rPr>
+        <w:t>{merchant id}</w:t>
+      </w:r>
+      <w:r>
+        <w:rPr>
+          <w:sz w:val="24"/>
+          <w:szCs w:val="24"/>
+        </w:rPr>
+        <w:t xml:space="preserve"> [</w:t>
+      </w:r>
+      <w:r>
+        <w:rPr>
+          <w:sz w:val="24"/>
+          <w:szCs w:val="24"/>
+        </w:rPr>
+        <w:t>get merchants detail</w:t>
+      </w:r>
+      <w:r>
+        <w:rPr>
+          <w:sz w:val="24"/>
+          <w:szCs w:val="24"/>
+        </w:rPr>
+        <w:t>]</w:t>
+      </w:r>
+    </w:p>
+    <w:p>
+      <w:pPr>
+        <w:jc w:val="both"/>
+        <w:rPr>
+          <w:sz w:val="24"/>
+          <w:szCs w:val="24"/>
+        </w:rPr>
+      </w:pPr>
+      <w:r>
+        <w:rPr>
+          <w:sz w:val="24"/>
+          <w:szCs w:val="24"/>
+        </w:rPr>
+        <w:t>P</w:t>
+      </w:r>
+      <w:r>
+        <w:rPr>
+          <w:sz w:val="24"/>
+          <w:szCs w:val="24"/>
+        </w:rPr>
+        <w:t>UT</w:t>
+      </w:r>
+      <w:r>
+        <w:rPr>
+          <w:sz w:val="24"/>
+          <w:szCs w:val="24"/>
+        </w:rPr>
+        <w:t xml:space="preserve"> /merchants/profile [edit profile merchants]</w:t>
+      </w:r>
+    </w:p>
+    <w:p>
+      <w:pPr>
+        <w:jc w:val="both"/>
+        <w:rPr>
+          <w:sz w:val="24"/>
+          <w:szCs w:val="24"/>
+        </w:rPr>
+      </w:pPr>
+      <w:r>
+        <w:rPr>
+          <w:sz w:val="24"/>
+          <w:szCs w:val="24"/>
+        </w:rPr>
+        <w:lastRenderedPageBreak/>
+        <w:t>P</w:t>
+      </w:r>
+      <w:r>
+        <w:rPr>
+          <w:sz w:val="24"/>
+          <w:szCs w:val="24"/>
+        </w:rPr>
+        <w:t>UT</w:t>
+      </w:r>
+      <w:r>
+        <w:rPr>
+          <w:sz w:val="24"/>
+          <w:szCs w:val="24"/>
+        </w:rPr>
+        <w:t xml:space="preserve"> /merchants/profile</w:t>
+      </w:r>
+      <w:r>
+        <w:rPr>
+          <w:sz w:val="24"/>
+          <w:szCs w:val="24"/>
+        </w:rPr>
+        <w:t>/picture [edit profile picture merchant]</w:t>
+      </w:r>
+      <w:r>
+        <w:rPr>
+          <w:sz w:val="24"/>
+          <w:szCs w:val="24"/>
+        </w:rPr>
+        <w:t xml:space="preserve"> </w:t>
+      </w:r>
+    </w:p>
+    <w:p>
+      <w:pPr>
+        <w:jc w:val="both"/>
+        <w:rPr>
+          <w:sz w:val="24"/>
+          <w:szCs w:val="24"/>
+        </w:rPr>
+      </w:pPr>
+      <w:r>
+        <w:rPr>
+          <w:sz w:val="24"/>
+          <w:szCs w:val="24"/>
+        </w:rPr>
+        <w:t>GET /merchants/products [get all merchant products]</w:t>
+      </w:r>
+    </w:p>
+    <w:p>
+      <w:pPr>
+        <w:jc w:val="both"/>
+        <w:rPr>
+          <w:sz w:val="24"/>
+          <w:szCs w:val="24"/>
+        </w:rPr>
+      </w:pPr>
+    </w:p>
+    <w:p>
+      <w:pPr>
+        <w:jc w:val="both"/>
+        <w:rPr>
+          <w:sz w:val="24"/>
+          <w:szCs w:val="24"/>
+        </w:rPr>
+      </w:pPr>
+      <w:r>
+        <w:rPr>
+          <w:sz w:val="24"/>
+          <w:szCs w:val="24"/>
+        </w:rPr>
+        <w:t># Products</w:t>
+      </w:r>
+    </w:p>
+    <w:p>
+      <w:pPr>
+        <w:jc w:val="both"/>
+        <w:rPr>
+          <w:sz w:val="24"/>
+          <w:szCs w:val="24"/>
+        </w:rPr>
+      </w:pPr>
+      <w:r>
+        <w:rPr>
+          <w:sz w:val="24"/>
+          <w:szCs w:val="24"/>
+        </w:rPr>
+        <w:t xml:space="preserve">GET /products </w:t>
+      </w:r>
+    </w:p>
+    <w:p>
+      <w:pPr>
+        <w:jc w:val="both"/>
+        <w:rPr>
+          <w:sz w:val="24"/>
+          <w:szCs w:val="24"/>
+        </w:rPr>
+      </w:pPr>
+      <w:r>
+        <w:rPr>
+          <w:sz w:val="24"/>
+          <w:szCs w:val="24"/>
+        </w:rPr>
+        <w:t xml:space="preserve">GET /products/ {product id} [get product by id] </w:t>
+      </w:r>
+    </w:p>
+    <w:p>
+      <w:pPr>
+        <w:jc w:val="both"/>
+        <w:rPr>
+          <w:sz w:val="24"/>
+          <w:szCs w:val="24"/>
+        </w:rPr>
+      </w:pPr>
+      <w:r>
+        <w:rPr>
+          <w:sz w:val="24"/>
+          <w:szCs w:val="24"/>
+        </w:rPr>
+        <w:t>POST /products</w:t>
+      </w:r>
+    </w:p>
+    <w:p>
+      <w:pPr>
+        <w:jc w:val="both"/>
+        <w:rPr>
+          <w:sz w:val="24"/>
+          <w:szCs w:val="24"/>
+        </w:rPr>
+      </w:pPr>
+      <w:r>
+        <w:rPr>
+          <w:sz w:val="24"/>
+          <w:szCs w:val="24"/>
+        </w:rPr>
+        <w:t>PUT /products/ {product id} [edit product by id]</w:t>
+      </w:r>
+    </w:p>
+    <w:p>
+      <w:pPr>
+        <w:jc w:val="both"/>
+        <w:rPr>
+          <w:sz w:val="24"/>
+          <w:szCs w:val="24"/>
+        </w:rPr>
+      </w:pPr>
+      <w:r>
+        <w:rPr>
+          <w:sz w:val="24"/>
+          <w:szCs w:val="24"/>
+        </w:rPr>
+        <w:t>DELETE /products/ {product id} [delete product]</w:t>
+      </w:r>
+    </w:p>
+    <w:p>
+      <w:pPr>
+        <w:jc w:val="both"/>
+        <w:rPr>
+          <w:sz w:val="24"/>
+          <w:szCs w:val="24"/>
+        </w:rPr>
+      </w:pPr>
+    </w:p>
+    <w:p>
+      <w:pPr>
+        <w:jc w:val="both"/>
+        <w:rPr>
+          <w:sz w:val="24"/>
+          <w:szCs w:val="24"/>
+        </w:rPr>
+      </w:pPr>
+      <w:r>
+        <w:rPr>
+          <w:sz w:val="24"/>
+          <w:szCs w:val="24"/>
+        </w:rPr>
+        <w:t xml:space="preserve"># Orders </w:t>
+      </w:r>
+    </w:p>
+    <w:p>
+      <w:pPr>
+        <w:jc w:val="both"/>
+        <w:rPr>
+          <w:sz w:val="24"/>
+          <w:szCs w:val="24"/>
+        </w:rPr>
+      </w:pPr>
+      <w:r>
+        <w:rPr>
+          <w:sz w:val="24"/>
+          <w:szCs w:val="24"/>
+        </w:rPr>
+        <w:t>POST /orders [create order]</w:t>
+      </w:r>
+    </w:p>
+    <w:p>
+      <w:pPr>
+        <w:jc w:val="both"/>
+        <w:rPr>
+          <w:sz w:val="24"/>
+          <w:szCs w:val="24"/>
+        </w:rPr>
+      </w:pPr>
+    </w:p>
+    <w:p>
+      <w:pPr>
+        <w:jc w:val="both"/>
+        <w:rPr>
+          <w:sz w:val="24"/>
+          <w:szCs w:val="24"/>
+        </w:rPr>
+      </w:pPr>
+    </w:p>
+    <w:p>
+      <w:pPr>
+        <w:jc w:val="both"/>
+        <w:rPr>
+          <w:sz w:val="24"/>
+          <w:szCs w:val="24"/>
+        </w:rPr>
+      </w:pPr>
+    </w:p>
+    <w:p>
+      <w:pPr>
+        <w:jc w:val="both"/>
+        <w:rPr>
+          <w:sz w:val="24"/>
+          <w:szCs w:val="24"/>
+        </w:rPr>
+      </w:pPr>
     </w:p>
     <w:sectPr>
       <w:pgSz w:w="11906" w:h="16838"/>
@@ -2388,6 +6502,7 @@
   <w:style w:type="paragraph" w:default="1" w:styleId="Normal">
     <w:name w:val="Normal"/>
     <w:qFormat/>
+    <w:rsid w:val="00E530DD"/>
   </w:style>
   <w:style w:type="paragraph" w:styleId="Heading1">
     <w:name w:val="heading 1"/>

</xml_diff>